<commit_message>
day 2 examples update
</commit_message>
<xml_diff>
--- a/React and Nodejs Notes.docx
+++ b/React and Nodejs Notes.docx
@@ -684,25 +684,7 @@
           <w:sz w:val="24"/>
           <w:szCs w:val="24"/>
         </w:rPr>
-        <w:t xml:space="preserve"> &lt;</w:t>
-      </w:r>
-      <w:proofErr w:type="spellStart"/>
-      <w:r>
-        <w:rPr>
-          <w:rFonts w:ascii="Franklin Gothic Book" w:hAnsi="Franklin Gothic Book"/>
-          <w:sz w:val="24"/>
-          <w:szCs w:val="24"/>
-        </w:rPr>
-        <w:t>img</w:t>
-      </w:r>
-      <w:proofErr w:type="spellEnd"/>
-      <w:r>
-        <w:rPr>
-          <w:rFonts w:ascii="Franklin Gothic Book" w:hAnsi="Franklin Gothic Book"/>
-          <w:sz w:val="24"/>
-          <w:szCs w:val="24"/>
-        </w:rPr>
-        <w:t xml:space="preserve"> src = “url” width = “100p” height = “100” /&gt;</w:t>
+        <w:t xml:space="preserve"> &lt;img src = “url” width = “100p” height = “100” /&gt;</w:t>
       </w:r>
     </w:p>
     <w:p>
@@ -745,25 +727,7 @@
           <w:sz w:val="24"/>
           <w:szCs w:val="24"/>
         </w:rPr>
-        <w:t xml:space="preserve">&lt;a </w:t>
-      </w:r>
-      <w:proofErr w:type="spellStart"/>
-      <w:r>
-        <w:rPr>
-          <w:rFonts w:ascii="Franklin Gothic Book" w:hAnsi="Franklin Gothic Book"/>
-          <w:sz w:val="24"/>
-          <w:szCs w:val="24"/>
-        </w:rPr>
-        <w:t>href</w:t>
-      </w:r>
-      <w:proofErr w:type="spellEnd"/>
-      <w:r>
-        <w:rPr>
-          <w:rFonts w:ascii="Franklin Gothic Book" w:hAnsi="Franklin Gothic Book"/>
-          <w:sz w:val="24"/>
-          <w:szCs w:val="24"/>
-        </w:rPr>
-        <w:t xml:space="preserve"> = “url”&gt;Link Name&lt;/a&gt;</w:t>
+        <w:t>&lt;a href = “url”&gt;Link Name&lt;/a&gt;</w:t>
       </w:r>
     </w:p>
     <w:p>
@@ -811,25 +775,7 @@
           <w:sz w:val="24"/>
           <w:szCs w:val="24"/>
         </w:rPr>
-        <w:t>ordered list &lt;</w:t>
-      </w:r>
-      <w:proofErr w:type="spellStart"/>
-      <w:r>
-        <w:rPr>
-          <w:rFonts w:ascii="Franklin Gothic Book" w:hAnsi="Franklin Gothic Book"/>
-          <w:sz w:val="24"/>
-          <w:szCs w:val="24"/>
-        </w:rPr>
-        <w:t>ol</w:t>
-      </w:r>
-      <w:proofErr w:type="spellEnd"/>
-      <w:r>
-        <w:rPr>
-          <w:rFonts w:ascii="Franklin Gothic Book" w:hAnsi="Franklin Gothic Book"/>
-          <w:sz w:val="24"/>
-          <w:szCs w:val="24"/>
-        </w:rPr>
-        <w:t>&gt;</w:t>
+        <w:t>ordered list &lt;ol&gt;</w:t>
       </w:r>
     </w:p>
     <w:p>
@@ -851,25 +797,7 @@
           <w:sz w:val="24"/>
           <w:szCs w:val="24"/>
         </w:rPr>
-        <w:t>unordered list &lt;</w:t>
-      </w:r>
-      <w:proofErr w:type="spellStart"/>
-      <w:r>
-        <w:rPr>
-          <w:rFonts w:ascii="Franklin Gothic Book" w:hAnsi="Franklin Gothic Book"/>
-          <w:sz w:val="24"/>
-          <w:szCs w:val="24"/>
-        </w:rPr>
-        <w:t>ul</w:t>
-      </w:r>
-      <w:proofErr w:type="spellEnd"/>
-      <w:r>
-        <w:rPr>
-          <w:rFonts w:ascii="Franklin Gothic Book" w:hAnsi="Franklin Gothic Book"/>
-          <w:sz w:val="24"/>
-          <w:szCs w:val="24"/>
-        </w:rPr>
-        <w:t>&gt;</w:t>
+        <w:t>unordered list &lt;ul&gt;</w:t>
       </w:r>
     </w:p>
     <w:p>
@@ -903,25 +831,7 @@
           <w:sz w:val="24"/>
           <w:szCs w:val="24"/>
         </w:rPr>
-        <w:t>&lt;</w:t>
-      </w:r>
-      <w:proofErr w:type="spellStart"/>
-      <w:r>
-        <w:rPr>
-          <w:rFonts w:ascii="Franklin Gothic Book" w:hAnsi="Franklin Gothic Book"/>
-          <w:sz w:val="24"/>
-          <w:szCs w:val="24"/>
-        </w:rPr>
-        <w:t>ol</w:t>
-      </w:r>
-      <w:proofErr w:type="spellEnd"/>
-      <w:r>
-        <w:rPr>
-          <w:rFonts w:ascii="Franklin Gothic Book" w:hAnsi="Franklin Gothic Book"/>
-          <w:sz w:val="24"/>
-          <w:szCs w:val="24"/>
-        </w:rPr>
-        <w:t>&gt;</w:t>
+        <w:t>&lt;ol&gt;</w:t>
       </w:r>
     </w:p>
     <w:p>
@@ -964,18 +874,110 @@
           <w:sz w:val="24"/>
           <w:szCs w:val="24"/>
         </w:rPr>
-        <w:t>&lt;/</w:t>
-      </w:r>
-      <w:proofErr w:type="spellStart"/>
-      <w:r>
-        <w:rPr>
-          <w:rFonts w:ascii="Franklin Gothic Book" w:hAnsi="Franklin Gothic Book"/>
-          <w:sz w:val="24"/>
-          <w:szCs w:val="24"/>
-        </w:rPr>
-        <w:t>ol</w:t>
-      </w:r>
-      <w:proofErr w:type="spellEnd"/>
+        <w:t>&lt;/ol&gt;</w:t>
+      </w:r>
+    </w:p>
+    <w:p>
+      <w:pPr>
+        <w:rPr>
+          <w:rFonts w:ascii="Franklin Gothic Book" w:hAnsi="Franklin Gothic Book"/>
+          <w:sz w:val="24"/>
+          <w:szCs w:val="24"/>
+        </w:rPr>
+      </w:pPr>
+      <w:r>
+        <w:rPr>
+          <w:rFonts w:ascii="Franklin Gothic Book" w:hAnsi="Franklin Gothic Book"/>
+          <w:sz w:val="24"/>
+          <w:szCs w:val="24"/>
+          <w:highlight w:val="yellow"/>
+        </w:rPr>
+        <w:t>Tables:</w:t>
+      </w:r>
+      <w:r>
+        <w:rPr>
+          <w:rFonts w:ascii="Franklin Gothic Book" w:hAnsi="Franklin Gothic Book"/>
+          <w:sz w:val="24"/>
+          <w:szCs w:val="24"/>
+        </w:rPr>
+        <w:t xml:space="preserve"> When you want to display the contents in a table form you can use &lt;table&gt; tag, along with &lt;tr&gt;, &lt;th&gt; &amp; &lt;td&gt;</w:t>
+      </w:r>
+    </w:p>
+    <w:p>
+      <w:pPr>
+        <w:rPr>
+          <w:rFonts w:ascii="Franklin Gothic Book" w:hAnsi="Franklin Gothic Book"/>
+          <w:sz w:val="24"/>
+          <w:szCs w:val="24"/>
+        </w:rPr>
+      </w:pPr>
+      <w:r>
+        <w:rPr>
+          <w:rFonts w:ascii="Franklin Gothic Book" w:hAnsi="Franklin Gothic Book"/>
+          <w:sz w:val="24"/>
+          <w:szCs w:val="24"/>
+        </w:rPr>
+        <w:t>&lt;tr&gt;: It creates row</w:t>
+      </w:r>
+    </w:p>
+    <w:p>
+      <w:pPr>
+        <w:rPr>
+          <w:rFonts w:ascii="Franklin Gothic Book" w:hAnsi="Franklin Gothic Book"/>
+          <w:sz w:val="24"/>
+          <w:szCs w:val="24"/>
+        </w:rPr>
+      </w:pPr>
+      <w:r>
+        <w:rPr>
+          <w:rFonts w:ascii="Franklin Gothic Book" w:hAnsi="Franklin Gothic Book"/>
+          <w:sz w:val="24"/>
+          <w:szCs w:val="24"/>
+        </w:rPr>
+        <w:t>&lt;th&gt;: It creates columns in a bold font</w:t>
+      </w:r>
+    </w:p>
+    <w:p>
+      <w:pPr>
+        <w:rPr>
+          <w:rFonts w:ascii="Franklin Gothic Book" w:hAnsi="Franklin Gothic Book"/>
+          <w:sz w:val="24"/>
+          <w:szCs w:val="24"/>
+        </w:rPr>
+      </w:pPr>
+      <w:r>
+        <w:rPr>
+          <w:rFonts w:ascii="Franklin Gothic Book" w:hAnsi="Franklin Gothic Book"/>
+          <w:sz w:val="24"/>
+          <w:szCs w:val="24"/>
+        </w:rPr>
+        <w:t>&lt;td&gt;: It creates columns in a normal font</w:t>
+      </w:r>
+    </w:p>
+    <w:p>
+      <w:pPr>
+        <w:rPr>
+          <w:rFonts w:ascii="Franklin Gothic Book" w:hAnsi="Franklin Gothic Book"/>
+          <w:sz w:val="24"/>
+          <w:szCs w:val="24"/>
+        </w:rPr>
+      </w:pPr>
+      <w:r>
+        <w:rPr>
+          <w:rFonts w:ascii="Franklin Gothic Book" w:hAnsi="Franklin Gothic Book"/>
+          <w:sz w:val="24"/>
+          <w:szCs w:val="24"/>
+        </w:rPr>
+        <w:t>&lt;table</w:t>
+      </w:r>
+      <w:r>
+        <w:rPr>
+          <w:rFonts w:ascii="Franklin Gothic Book" w:hAnsi="Franklin Gothic Book"/>
+          <w:sz w:val="24"/>
+          <w:szCs w:val="24"/>
+        </w:rPr>
+        <w:t xml:space="preserve"> border = “1”</w:t>
+      </w:r>
       <w:r>
         <w:rPr>
           <w:rFonts w:ascii="Franklin Gothic Book" w:hAnsi="Franklin Gothic Book"/>
@@ -984,152 +986,6 @@
         </w:rPr>
         <w:t>&gt;</w:t>
       </w:r>
-    </w:p>
-    <w:p>
-      <w:pPr>
-        <w:rPr>
-          <w:rFonts w:ascii="Franklin Gothic Book" w:hAnsi="Franklin Gothic Book"/>
-          <w:sz w:val="24"/>
-          <w:szCs w:val="24"/>
-        </w:rPr>
-      </w:pPr>
-      <w:r>
-        <w:rPr>
-          <w:rFonts w:ascii="Franklin Gothic Book" w:hAnsi="Franklin Gothic Book"/>
-          <w:sz w:val="24"/>
-          <w:szCs w:val="24"/>
-          <w:highlight w:val="yellow"/>
-        </w:rPr>
-        <w:t>Tables:</w:t>
-      </w:r>
-      <w:r>
-        <w:rPr>
-          <w:rFonts w:ascii="Franklin Gothic Book" w:hAnsi="Franklin Gothic Book"/>
-          <w:sz w:val="24"/>
-          <w:szCs w:val="24"/>
-        </w:rPr>
-        <w:t xml:space="preserve"> When you want to display the contents in a table form you can use &lt;table&gt; tag, along with &lt;tr&gt;, &lt;</w:t>
-      </w:r>
-      <w:proofErr w:type="spellStart"/>
-      <w:r>
-        <w:rPr>
-          <w:rFonts w:ascii="Franklin Gothic Book" w:hAnsi="Franklin Gothic Book"/>
-          <w:sz w:val="24"/>
-          <w:szCs w:val="24"/>
-        </w:rPr>
-        <w:t>th</w:t>
-      </w:r>
-      <w:proofErr w:type="spellEnd"/>
-      <w:r>
-        <w:rPr>
-          <w:rFonts w:ascii="Franklin Gothic Book" w:hAnsi="Franklin Gothic Book"/>
-          <w:sz w:val="24"/>
-          <w:szCs w:val="24"/>
-        </w:rPr>
-        <w:t>&gt; &amp; &lt;td&gt;</w:t>
-      </w:r>
-    </w:p>
-    <w:p>
-      <w:pPr>
-        <w:rPr>
-          <w:rFonts w:ascii="Franklin Gothic Book" w:hAnsi="Franklin Gothic Book"/>
-          <w:sz w:val="24"/>
-          <w:szCs w:val="24"/>
-        </w:rPr>
-      </w:pPr>
-      <w:r>
-        <w:rPr>
-          <w:rFonts w:ascii="Franklin Gothic Book" w:hAnsi="Franklin Gothic Book"/>
-          <w:sz w:val="24"/>
-          <w:szCs w:val="24"/>
-        </w:rPr>
-        <w:t>&lt;tr&gt;: It creates row</w:t>
-      </w:r>
-    </w:p>
-    <w:p>
-      <w:pPr>
-        <w:rPr>
-          <w:rFonts w:ascii="Franklin Gothic Book" w:hAnsi="Franklin Gothic Book"/>
-          <w:sz w:val="24"/>
-          <w:szCs w:val="24"/>
-        </w:rPr>
-      </w:pPr>
-      <w:r>
-        <w:rPr>
-          <w:rFonts w:ascii="Franklin Gothic Book" w:hAnsi="Franklin Gothic Book"/>
-          <w:sz w:val="24"/>
-          <w:szCs w:val="24"/>
-        </w:rPr>
-        <w:t>&lt;</w:t>
-      </w:r>
-      <w:proofErr w:type="spellStart"/>
-      <w:r>
-        <w:rPr>
-          <w:rFonts w:ascii="Franklin Gothic Book" w:hAnsi="Franklin Gothic Book"/>
-          <w:sz w:val="24"/>
-          <w:szCs w:val="24"/>
-        </w:rPr>
-        <w:t>th</w:t>
-      </w:r>
-      <w:proofErr w:type="spellEnd"/>
-      <w:r>
-        <w:rPr>
-          <w:rFonts w:ascii="Franklin Gothic Book" w:hAnsi="Franklin Gothic Book"/>
-          <w:sz w:val="24"/>
-          <w:szCs w:val="24"/>
-        </w:rPr>
-        <w:t>&gt;: It creates columns in a bold font</w:t>
-      </w:r>
-    </w:p>
-    <w:p>
-      <w:pPr>
-        <w:rPr>
-          <w:rFonts w:ascii="Franklin Gothic Book" w:hAnsi="Franklin Gothic Book"/>
-          <w:sz w:val="24"/>
-          <w:szCs w:val="24"/>
-        </w:rPr>
-      </w:pPr>
-      <w:r>
-        <w:rPr>
-          <w:rFonts w:ascii="Franklin Gothic Book" w:hAnsi="Franklin Gothic Book"/>
-          <w:sz w:val="24"/>
-          <w:szCs w:val="24"/>
-        </w:rPr>
-        <w:t>&lt;td&gt;: It creates columns in a normal font</w:t>
-      </w:r>
-    </w:p>
-    <w:p>
-      <w:pPr>
-        <w:rPr>
-          <w:rFonts w:ascii="Franklin Gothic Book" w:hAnsi="Franklin Gothic Book"/>
-          <w:sz w:val="24"/>
-          <w:szCs w:val="24"/>
-        </w:rPr>
-      </w:pPr>
-      <w:r>
-        <w:rPr>
-          <w:rFonts w:ascii="Franklin Gothic Book" w:hAnsi="Franklin Gothic Book"/>
-          <w:sz w:val="24"/>
-          <w:szCs w:val="24"/>
-        </w:rPr>
-        <w:t>&lt;table</w:t>
-      </w:r>
-      <w:r>
-        <w:rPr>
-          <w:rFonts w:ascii="Franklin Gothic Book" w:hAnsi="Franklin Gothic Book"/>
-          <w:sz w:val="24"/>
-          <w:szCs w:val="24"/>
-        </w:rPr>
-        <w:t xml:space="preserve"> border = “1”</w:t>
-      </w:r>
-      <w:r>
-        <w:rPr>
-          <w:rFonts w:ascii="Franklin Gothic Book" w:hAnsi="Franklin Gothic Book"/>
-          <w:sz w:val="24"/>
-          <w:szCs w:val="24"/>
-        </w:rPr>
-        <w:t>&gt;</w:t>
-      </w:r>
       <w:r>
         <w:rPr>
           <w:rFonts w:ascii="Franklin Gothic Book" w:hAnsi="Franklin Gothic Book"/>
@@ -1137,25 +993,7 @@
           <w:szCs w:val="24"/>
         </w:rPr>
         <w:br/>
-        <w:t xml:space="preserve">   &lt;</w:t>
-      </w:r>
-      <w:proofErr w:type="spellStart"/>
-      <w:r>
-        <w:rPr>
-          <w:rFonts w:ascii="Franklin Gothic Book" w:hAnsi="Franklin Gothic Book"/>
-          <w:sz w:val="24"/>
-          <w:szCs w:val="24"/>
-        </w:rPr>
-        <w:t>thead</w:t>
-      </w:r>
-      <w:proofErr w:type="spellEnd"/>
-      <w:r>
-        <w:rPr>
-          <w:rFonts w:ascii="Franklin Gothic Book" w:hAnsi="Franklin Gothic Book"/>
-          <w:sz w:val="24"/>
-          <w:szCs w:val="24"/>
-        </w:rPr>
-        <w:t>&gt;</w:t>
+        <w:t xml:space="preserve">   &lt;thead&gt;</w:t>
       </w:r>
       <w:r>
         <w:rPr>
@@ -1173,79 +1011,7 @@
           <w:szCs w:val="24"/>
         </w:rPr>
         <w:br/>
-        <w:t xml:space="preserve">           &lt;</w:t>
-      </w:r>
-      <w:proofErr w:type="spellStart"/>
-      <w:r>
-        <w:rPr>
-          <w:rFonts w:ascii="Franklin Gothic Book" w:hAnsi="Franklin Gothic Book"/>
-          <w:sz w:val="24"/>
-          <w:szCs w:val="24"/>
-        </w:rPr>
-        <w:t>th</w:t>
-      </w:r>
-      <w:proofErr w:type="spellEnd"/>
-      <w:r>
-        <w:rPr>
-          <w:rFonts w:ascii="Franklin Gothic Book" w:hAnsi="Franklin Gothic Book"/>
-          <w:sz w:val="24"/>
-          <w:szCs w:val="24"/>
-        </w:rPr>
-        <w:t>&gt;Heading1&lt;/</w:t>
-      </w:r>
-      <w:proofErr w:type="spellStart"/>
-      <w:r>
-        <w:rPr>
-          <w:rFonts w:ascii="Franklin Gothic Book" w:hAnsi="Franklin Gothic Book"/>
-          <w:sz w:val="24"/>
-          <w:szCs w:val="24"/>
-        </w:rPr>
-        <w:t>th</w:t>
-      </w:r>
-      <w:proofErr w:type="spellEnd"/>
-      <w:r>
-        <w:rPr>
-          <w:rFonts w:ascii="Franklin Gothic Book" w:hAnsi="Franklin Gothic Book"/>
-          <w:sz w:val="24"/>
-          <w:szCs w:val="24"/>
-        </w:rPr>
-        <w:t>&gt;&lt;</w:t>
-      </w:r>
-      <w:proofErr w:type="spellStart"/>
-      <w:r>
-        <w:rPr>
-          <w:rFonts w:ascii="Franklin Gothic Book" w:hAnsi="Franklin Gothic Book"/>
-          <w:sz w:val="24"/>
-          <w:szCs w:val="24"/>
-        </w:rPr>
-        <w:t>th</w:t>
-      </w:r>
-      <w:proofErr w:type="spellEnd"/>
-      <w:r>
-        <w:rPr>
-          <w:rFonts w:ascii="Franklin Gothic Book" w:hAnsi="Franklin Gothic Book"/>
-          <w:sz w:val="24"/>
-          <w:szCs w:val="24"/>
-        </w:rPr>
-        <w:t>&gt;Heading2&lt;/</w:t>
-      </w:r>
-      <w:proofErr w:type="spellStart"/>
-      <w:r>
-        <w:rPr>
-          <w:rFonts w:ascii="Franklin Gothic Book" w:hAnsi="Franklin Gothic Book"/>
-          <w:sz w:val="24"/>
-          <w:szCs w:val="24"/>
-        </w:rPr>
-        <w:t>th</w:t>
-      </w:r>
-      <w:proofErr w:type="spellEnd"/>
-      <w:r>
-        <w:rPr>
-          <w:rFonts w:ascii="Franklin Gothic Book" w:hAnsi="Franklin Gothic Book"/>
-          <w:sz w:val="24"/>
-          <w:szCs w:val="24"/>
-        </w:rPr>
-        <w:t>&gt;</w:t>
+        <w:t xml:space="preserve">           &lt;th&gt;Heading1&lt;/th&gt;&lt;th&gt;Heading2&lt;/th&gt;</w:t>
       </w:r>
       <w:r>
         <w:rPr>
@@ -1263,25 +1029,7 @@
           <w:szCs w:val="24"/>
         </w:rPr>
         <w:br/>
-        <w:t xml:space="preserve">  &lt;/</w:t>
-      </w:r>
-      <w:proofErr w:type="spellStart"/>
-      <w:r>
-        <w:rPr>
-          <w:rFonts w:ascii="Franklin Gothic Book" w:hAnsi="Franklin Gothic Book"/>
-          <w:sz w:val="24"/>
-          <w:szCs w:val="24"/>
-        </w:rPr>
-        <w:t>thead</w:t>
-      </w:r>
-      <w:proofErr w:type="spellEnd"/>
-      <w:r>
-        <w:rPr>
-          <w:rFonts w:ascii="Franklin Gothic Book" w:hAnsi="Franklin Gothic Book"/>
-          <w:sz w:val="24"/>
-          <w:szCs w:val="24"/>
-        </w:rPr>
-        <w:t>&gt;</w:t>
+        <w:t xml:space="preserve">  &lt;/thead&gt;</w:t>
       </w:r>
       <w:r>
         <w:rPr>
@@ -1290,25 +1038,7 @@
           <w:szCs w:val="24"/>
         </w:rPr>
         <w:br/>
-        <w:t xml:space="preserve">  &lt;</w:t>
-      </w:r>
-      <w:proofErr w:type="spellStart"/>
-      <w:r>
-        <w:rPr>
-          <w:rFonts w:ascii="Franklin Gothic Book" w:hAnsi="Franklin Gothic Book"/>
-          <w:sz w:val="24"/>
-          <w:szCs w:val="24"/>
-        </w:rPr>
-        <w:t>tbody</w:t>
-      </w:r>
-      <w:proofErr w:type="spellEnd"/>
-      <w:r>
-        <w:rPr>
-          <w:rFonts w:ascii="Franklin Gothic Book" w:hAnsi="Franklin Gothic Book"/>
-          <w:sz w:val="24"/>
-          <w:szCs w:val="24"/>
-        </w:rPr>
-        <w:t>&gt;</w:t>
+        <w:t xml:space="preserve">  &lt;tbody&gt;</w:t>
       </w:r>
       <w:r>
         <w:rPr>
@@ -1380,25 +1110,7 @@
           <w:szCs w:val="24"/>
         </w:rPr>
         <w:br/>
-        <w:t xml:space="preserve">  &lt;/</w:t>
-      </w:r>
-      <w:proofErr w:type="spellStart"/>
-      <w:r>
-        <w:rPr>
-          <w:rFonts w:ascii="Franklin Gothic Book" w:hAnsi="Franklin Gothic Book"/>
-          <w:sz w:val="24"/>
-          <w:szCs w:val="24"/>
-        </w:rPr>
-        <w:t>tbody</w:t>
-      </w:r>
-      <w:proofErr w:type="spellEnd"/>
-      <w:r>
-        <w:rPr>
-          <w:rFonts w:ascii="Franklin Gothic Book" w:hAnsi="Franklin Gothic Book"/>
-          <w:sz w:val="24"/>
-          <w:szCs w:val="24"/>
-        </w:rPr>
-        <w:t>&gt;</w:t>
+        <w:t xml:space="preserve">  &lt;/tbody&gt;</w:t>
       </w:r>
       <w:r>
         <w:rPr>
@@ -1442,25 +1154,7 @@
           <w:sz w:val="24"/>
           <w:szCs w:val="24"/>
         </w:rPr>
-        <w:t xml:space="preserve">When user wants to provide the </w:t>
-      </w:r>
-      <w:proofErr w:type="gramStart"/>
-      <w:r>
-        <w:rPr>
-          <w:rFonts w:ascii="Franklin Gothic Book" w:hAnsi="Franklin Gothic Book"/>
-          <w:sz w:val="24"/>
-          <w:szCs w:val="24"/>
-        </w:rPr>
-        <w:t>inputs</w:t>
-      </w:r>
-      <w:proofErr w:type="gramEnd"/>
-      <w:r>
-        <w:rPr>
-          <w:rFonts w:ascii="Franklin Gothic Book" w:hAnsi="Franklin Gothic Book"/>
-          <w:sz w:val="24"/>
-          <w:szCs w:val="24"/>
-        </w:rPr>
-        <w:t xml:space="preserve"> you can use the form</w:t>
+        <w:t>When user wants to provide the inputs you can use the form</w:t>
       </w:r>
     </w:p>
     <w:p>
@@ -1486,25 +1180,7 @@
           <w:szCs w:val="24"/>
         </w:rPr>
         <w:br/>
-        <w:t xml:space="preserve">      Enter Name &lt;input type = ‘text’ /&gt; &lt;</w:t>
-      </w:r>
-      <w:proofErr w:type="spellStart"/>
-      <w:r>
-        <w:rPr>
-          <w:rFonts w:ascii="Franklin Gothic Book" w:hAnsi="Franklin Gothic Book"/>
-          <w:sz w:val="24"/>
-          <w:szCs w:val="24"/>
-        </w:rPr>
-        <w:t>br</w:t>
-      </w:r>
-      <w:proofErr w:type="spellEnd"/>
-      <w:r>
-        <w:rPr>
-          <w:rFonts w:ascii="Franklin Gothic Book" w:hAnsi="Franklin Gothic Book"/>
-          <w:sz w:val="24"/>
-          <w:szCs w:val="24"/>
-        </w:rPr>
-        <w:t xml:space="preserve"> /&gt;</w:t>
+        <w:t xml:space="preserve">      Enter Name &lt;input type = ‘text’ /&gt; &lt;br /&gt;</w:t>
       </w:r>
       <w:r>
         <w:rPr>
@@ -1513,25 +1189,7 @@
           <w:szCs w:val="24"/>
         </w:rPr>
         <w:br/>
-        <w:t xml:space="preserve">      Enter Age &lt;input type = ‘number’ /&gt; &lt;</w:t>
-      </w:r>
-      <w:proofErr w:type="spellStart"/>
-      <w:r>
-        <w:rPr>
-          <w:rFonts w:ascii="Franklin Gothic Book" w:hAnsi="Franklin Gothic Book"/>
-          <w:sz w:val="24"/>
-          <w:szCs w:val="24"/>
-        </w:rPr>
-        <w:t>br</w:t>
-      </w:r>
-      <w:proofErr w:type="spellEnd"/>
-      <w:r>
-        <w:rPr>
-          <w:rFonts w:ascii="Franklin Gothic Book" w:hAnsi="Franklin Gothic Book"/>
-          <w:sz w:val="24"/>
-          <w:szCs w:val="24"/>
-        </w:rPr>
-        <w:t xml:space="preserve"> /&gt;</w:t>
+        <w:t xml:space="preserve">      Enter Age &lt;input type = ‘number’ /&gt; &lt;br /&gt;</w:t>
       </w:r>
       <w:r>
         <w:rPr>
@@ -1540,25 +1198,7 @@
           <w:szCs w:val="24"/>
         </w:rPr>
         <w:br/>
-        <w:t xml:space="preserve">      Select DOB &lt;input type = ‘date’ /&gt; &lt;</w:t>
-      </w:r>
-      <w:proofErr w:type="spellStart"/>
-      <w:r>
-        <w:rPr>
-          <w:rFonts w:ascii="Franklin Gothic Book" w:hAnsi="Franklin Gothic Book"/>
-          <w:sz w:val="24"/>
-          <w:szCs w:val="24"/>
-        </w:rPr>
-        <w:t>br</w:t>
-      </w:r>
-      <w:proofErr w:type="spellEnd"/>
-      <w:r>
-        <w:rPr>
-          <w:rFonts w:ascii="Franklin Gothic Book" w:hAnsi="Franklin Gothic Book"/>
-          <w:sz w:val="24"/>
-          <w:szCs w:val="24"/>
-        </w:rPr>
-        <w:t xml:space="preserve"> /&gt;</w:t>
+        <w:t xml:space="preserve">      Select DOB &lt;input type = ‘date’ /&gt; &lt;br /&gt;</w:t>
       </w:r>
       <w:r>
         <w:rPr>
@@ -1620,25 +1260,7 @@
           <w:sz w:val="24"/>
           <w:szCs w:val="24"/>
         </w:rPr>
-        <w:t xml:space="preserve">It is a container tag, that can wrap multiple HTML elements together, so that you can style the container which applies to all the </w:t>
-      </w:r>
-      <w:proofErr w:type="gramStart"/>
-      <w:r>
-        <w:rPr>
-          <w:rFonts w:ascii="Franklin Gothic Book" w:hAnsi="Franklin Gothic Book"/>
-          <w:sz w:val="24"/>
-          <w:szCs w:val="24"/>
-        </w:rPr>
-        <w:t>children’s</w:t>
-      </w:r>
-      <w:proofErr w:type="gramEnd"/>
-      <w:r>
-        <w:rPr>
-          <w:rFonts w:ascii="Franklin Gothic Book" w:hAnsi="Franklin Gothic Book"/>
-          <w:sz w:val="24"/>
-          <w:szCs w:val="24"/>
-        </w:rPr>
-        <w:t xml:space="preserve"> of the div</w:t>
+        <w:t>It is a container tag, that can wrap multiple HTML elements together, so that you can style the container which applies to all the children’s of the div</w:t>
       </w:r>
     </w:p>
     <w:p>
@@ -1704,25 +1326,7 @@
           <w:sz w:val="24"/>
           <w:szCs w:val="24"/>
         </w:rPr>
-        <w:t xml:space="preserve">inline </w:t>
-      </w:r>
-      <w:proofErr w:type="spellStart"/>
-      <w:r>
-        <w:rPr>
-          <w:rFonts w:ascii="Franklin Gothic Book" w:hAnsi="Franklin Gothic Book"/>
-          <w:sz w:val="24"/>
-          <w:szCs w:val="24"/>
-        </w:rPr>
-        <w:t>css</w:t>
-      </w:r>
-      <w:proofErr w:type="spellEnd"/>
-      <w:r>
-        <w:rPr>
-          <w:rFonts w:ascii="Franklin Gothic Book" w:hAnsi="Franklin Gothic Book"/>
-          <w:sz w:val="24"/>
-          <w:szCs w:val="24"/>
-        </w:rPr>
-        <w:t>: You can apply the styles to a particular element</w:t>
+        <w:t>inline css: You can apply the styles to a particular element</w:t>
       </w:r>
     </w:p>
     <w:p>
@@ -1744,25 +1348,7 @@
           <w:sz w:val="24"/>
           <w:szCs w:val="24"/>
         </w:rPr>
-        <w:t xml:space="preserve">internal </w:t>
-      </w:r>
-      <w:proofErr w:type="spellStart"/>
-      <w:r>
-        <w:rPr>
-          <w:rFonts w:ascii="Franklin Gothic Book" w:hAnsi="Franklin Gothic Book"/>
-          <w:sz w:val="24"/>
-          <w:szCs w:val="24"/>
-        </w:rPr>
-        <w:t>css</w:t>
-      </w:r>
-      <w:proofErr w:type="spellEnd"/>
-      <w:r>
-        <w:rPr>
-          <w:rFonts w:ascii="Franklin Gothic Book" w:hAnsi="Franklin Gothic Book"/>
-          <w:sz w:val="24"/>
-          <w:szCs w:val="24"/>
-        </w:rPr>
-        <w:t>: You can apply to the entire HTML document</w:t>
+        <w:t>internal css: You can apply to the entire HTML document</w:t>
       </w:r>
     </w:p>
     <w:p>
@@ -1784,61 +1370,7 @@
           <w:sz w:val="24"/>
           <w:szCs w:val="24"/>
         </w:rPr>
-        <w:t xml:space="preserve">external </w:t>
-      </w:r>
-      <w:proofErr w:type="spellStart"/>
-      <w:r>
-        <w:rPr>
-          <w:rFonts w:ascii="Franklin Gothic Book" w:hAnsi="Franklin Gothic Book"/>
-          <w:sz w:val="24"/>
-          <w:szCs w:val="24"/>
-        </w:rPr>
-        <w:t>css</w:t>
-      </w:r>
-      <w:proofErr w:type="spellEnd"/>
-      <w:r>
-        <w:rPr>
-          <w:rFonts w:ascii="Franklin Gothic Book" w:hAnsi="Franklin Gothic Book"/>
-          <w:sz w:val="24"/>
-          <w:szCs w:val="24"/>
-        </w:rPr>
-        <w:t xml:space="preserve">: You can apply style to multiple HTML documents, by creating a </w:t>
-      </w:r>
-      <w:proofErr w:type="spellStart"/>
-      <w:r>
-        <w:rPr>
-          <w:rFonts w:ascii="Franklin Gothic Book" w:hAnsi="Franklin Gothic Book"/>
-          <w:sz w:val="24"/>
-          <w:szCs w:val="24"/>
-        </w:rPr>
-        <w:t>css</w:t>
-      </w:r>
-      <w:proofErr w:type="spellEnd"/>
-      <w:r>
-        <w:rPr>
-          <w:rFonts w:ascii="Franklin Gothic Book" w:hAnsi="Franklin Gothic Book"/>
-          <w:sz w:val="24"/>
-          <w:szCs w:val="24"/>
-        </w:rPr>
-        <w:t xml:space="preserve"> file &amp; referencing that </w:t>
-      </w:r>
-      <w:proofErr w:type="spellStart"/>
-      <w:r>
-        <w:rPr>
-          <w:rFonts w:ascii="Franklin Gothic Book" w:hAnsi="Franklin Gothic Book"/>
-          <w:sz w:val="24"/>
-          <w:szCs w:val="24"/>
-        </w:rPr>
-        <w:t>css</w:t>
-      </w:r>
-      <w:proofErr w:type="spellEnd"/>
-      <w:r>
-        <w:rPr>
-          <w:rFonts w:ascii="Franklin Gothic Book" w:hAnsi="Franklin Gothic Book"/>
-          <w:sz w:val="24"/>
-          <w:szCs w:val="24"/>
-        </w:rPr>
-        <w:t xml:space="preserve"> file</w:t>
+        <w:t>external css: You can apply style to multiple HTML documents, by creating a css file &amp; referencing that css file</w:t>
       </w:r>
     </w:p>
     <w:p>
@@ -1901,53 +1433,24 @@
           <w:szCs w:val="24"/>
           <w:highlight w:val="yellow"/>
         </w:rPr>
-        <w:t xml:space="preserve"> party </w:t>
-      </w:r>
-      <w:proofErr w:type="spellStart"/>
-      <w:r>
-        <w:rPr>
-          <w:rFonts w:ascii="Franklin Gothic Book" w:hAnsi="Franklin Gothic Book"/>
-          <w:sz w:val="24"/>
-          <w:szCs w:val="24"/>
-          <w:highlight w:val="yellow"/>
-        </w:rPr>
-        <w:t>css</w:t>
-      </w:r>
-      <w:proofErr w:type="spellEnd"/>
-    </w:p>
-    <w:p>
-      <w:pPr>
-        <w:rPr>
-          <w:rFonts w:ascii="Franklin Gothic Book" w:hAnsi="Franklin Gothic Book"/>
-          <w:sz w:val="24"/>
-          <w:szCs w:val="24"/>
-        </w:rPr>
-      </w:pPr>
-      <w:r>
-        <w:rPr>
-          <w:rFonts w:ascii="Franklin Gothic Book" w:hAnsi="Franklin Gothic Book"/>
-          <w:sz w:val="24"/>
-          <w:szCs w:val="24"/>
-        </w:rPr>
-        <w:t xml:space="preserve">bootstrap.css is one of the widely used external </w:t>
-      </w:r>
-      <w:proofErr w:type="spellStart"/>
-      <w:r>
-        <w:rPr>
-          <w:rFonts w:ascii="Franklin Gothic Book" w:hAnsi="Franklin Gothic Book"/>
-          <w:sz w:val="24"/>
-          <w:szCs w:val="24"/>
-        </w:rPr>
-        <w:t>css</w:t>
-      </w:r>
-      <w:proofErr w:type="spellEnd"/>
-      <w:r>
-        <w:rPr>
-          <w:rFonts w:ascii="Franklin Gothic Book" w:hAnsi="Franklin Gothic Book"/>
-          <w:sz w:val="24"/>
-          <w:szCs w:val="24"/>
-        </w:rPr>
-        <w:t>, it provides 1</w:t>
+        <w:t xml:space="preserve"> party css</w:t>
+      </w:r>
+    </w:p>
+    <w:p>
+      <w:pPr>
+        <w:rPr>
+          <w:rFonts w:ascii="Franklin Gothic Book" w:hAnsi="Franklin Gothic Book"/>
+          <w:sz w:val="24"/>
+          <w:szCs w:val="24"/>
+        </w:rPr>
+      </w:pPr>
+      <w:r>
+        <w:rPr>
+          <w:rFonts w:ascii="Franklin Gothic Book" w:hAnsi="Franklin Gothic Book"/>
+          <w:sz w:val="24"/>
+          <w:szCs w:val="24"/>
+        </w:rPr>
+        <w:t>bootstrap.css is one of the widely used external css, it provides 1</w:t>
       </w:r>
       <w:r>
         <w:rPr>
@@ -1963,25 +1466,7 @@
           <w:sz w:val="24"/>
           <w:szCs w:val="24"/>
         </w:rPr>
-        <w:t xml:space="preserve">000’s of inbuilt classes </w:t>
-      </w:r>
-      <w:proofErr w:type="gramStart"/>
-      <w:r>
-        <w:rPr>
-          <w:rFonts w:ascii="Franklin Gothic Book" w:hAnsi="Franklin Gothic Book"/>
-          <w:sz w:val="24"/>
-          <w:szCs w:val="24"/>
-        </w:rPr>
-        <w:t>like .btn</w:t>
-      </w:r>
-      <w:proofErr w:type="gramEnd"/>
-      <w:r>
-        <w:rPr>
-          <w:rFonts w:ascii="Franklin Gothic Book" w:hAnsi="Franklin Gothic Book"/>
-          <w:sz w:val="24"/>
-          <w:szCs w:val="24"/>
-        </w:rPr>
-        <w:t>-primary, alert-danger, alert-primary, text-success, alert-success</w:t>
+        <w:t>000’s of inbuilt classes like .btn-primary, alert-danger, alert-primary, text-success, alert-success</w:t>
       </w:r>
       <w:r>
         <w:rPr>
@@ -2411,35 +1896,7 @@
           <w:sz w:val="24"/>
           <w:szCs w:val="24"/>
         </w:rPr>
-        <w:t xml:space="preserve">let employee = {id:100, </w:t>
-      </w:r>
-      <w:proofErr w:type="spellStart"/>
-      <w:r>
-        <w:rPr>
-          <w:rFonts w:ascii="Franklin Gothic Book" w:hAnsi="Franklin Gothic Book"/>
-          <w:sz w:val="24"/>
-          <w:szCs w:val="24"/>
-        </w:rPr>
-        <w:t>name</w:t>
-      </w:r>
-      <w:proofErr w:type="gramStart"/>
-      <w:r>
-        <w:rPr>
-          <w:rFonts w:ascii="Franklin Gothic Book" w:hAnsi="Franklin Gothic Book"/>
-          <w:sz w:val="24"/>
-          <w:szCs w:val="24"/>
-        </w:rPr>
-        <w:t>:”Rajesh</w:t>
-      </w:r>
-      <w:proofErr w:type="spellEnd"/>
-      <w:proofErr w:type="gramEnd"/>
-      <w:r>
-        <w:rPr>
-          <w:rFonts w:ascii="Franklin Gothic Book" w:hAnsi="Franklin Gothic Book"/>
-          <w:sz w:val="24"/>
-          <w:szCs w:val="24"/>
-        </w:rPr>
-        <w:t>”, salary:35000};</w:t>
+        <w:t>let employee = {id:100, name:”Rajesh”, salary:35000};</w:t>
       </w:r>
     </w:p>
     <w:p>
@@ -2474,71 +1931,7 @@
           <w:sz w:val="24"/>
           <w:szCs w:val="24"/>
         </w:rPr>
-        <w:t xml:space="preserve">let </w:t>
-      </w:r>
-      <w:proofErr w:type="spellStart"/>
-      <w:r>
-        <w:rPr>
-          <w:rFonts w:ascii="Franklin Gothic Book" w:hAnsi="Franklin Gothic Book"/>
-          <w:sz w:val="24"/>
-          <w:szCs w:val="24"/>
-        </w:rPr>
-        <w:t>employeeArray</w:t>
-      </w:r>
-      <w:proofErr w:type="spellEnd"/>
-      <w:r>
-        <w:rPr>
-          <w:rFonts w:ascii="Franklin Gothic Book" w:hAnsi="Franklin Gothic Book"/>
-          <w:sz w:val="24"/>
-          <w:szCs w:val="24"/>
-        </w:rPr>
-        <w:t xml:space="preserve"> = [{id:200, </w:t>
-      </w:r>
-      <w:proofErr w:type="spellStart"/>
-      <w:r>
-        <w:rPr>
-          <w:rFonts w:ascii="Franklin Gothic Book" w:hAnsi="Franklin Gothic Book"/>
-          <w:sz w:val="24"/>
-          <w:szCs w:val="24"/>
-        </w:rPr>
-        <w:t>name</w:t>
-      </w:r>
-      <w:proofErr w:type="gramStart"/>
-      <w:r>
-        <w:rPr>
-          <w:rFonts w:ascii="Franklin Gothic Book" w:hAnsi="Franklin Gothic Book"/>
-          <w:sz w:val="24"/>
-          <w:szCs w:val="24"/>
-        </w:rPr>
-        <w:t>:”Raj</w:t>
-      </w:r>
-      <w:proofErr w:type="spellEnd"/>
-      <w:proofErr w:type="gramEnd"/>
-      <w:r>
-        <w:rPr>
-          <w:rFonts w:ascii="Franklin Gothic Book" w:hAnsi="Franklin Gothic Book"/>
-          <w:sz w:val="24"/>
-          <w:szCs w:val="24"/>
-        </w:rPr>
-        <w:t xml:space="preserve">”}, {id:300, </w:t>
-      </w:r>
-      <w:proofErr w:type="spellStart"/>
-      <w:r>
-        <w:rPr>
-          <w:rFonts w:ascii="Franklin Gothic Book" w:hAnsi="Franklin Gothic Book"/>
-          <w:sz w:val="24"/>
-          <w:szCs w:val="24"/>
-        </w:rPr>
-        <w:t>name:”Vijay</w:t>
-      </w:r>
-      <w:proofErr w:type="spellEnd"/>
-      <w:r>
-        <w:rPr>
-          <w:rFonts w:ascii="Franklin Gothic Book" w:hAnsi="Franklin Gothic Book"/>
-          <w:sz w:val="24"/>
-          <w:szCs w:val="24"/>
-        </w:rPr>
-        <w:t>”}, {id:400,name:”Ajay”}];</w:t>
+        <w:t>let employeeArray = [{id:200, name:”Raj”}, {id:300, name:”Vijay”}, {id:400,name:”Ajay”}];</w:t>
       </w:r>
     </w:p>
     <w:p>
@@ -2653,23 +2046,13 @@
           <w:szCs w:val="24"/>
         </w:rPr>
       </w:pPr>
-      <w:proofErr w:type="gramStart"/>
-      <w:r>
-        <w:rPr>
-          <w:rFonts w:ascii="Franklin Gothic Book" w:hAnsi="Franklin Gothic Book"/>
-          <w:sz w:val="24"/>
-          <w:szCs w:val="24"/>
-        </w:rPr>
-        <w:t>items.forEach</w:t>
-      </w:r>
-      <w:proofErr w:type="gramEnd"/>
-      <w:r>
-        <w:rPr>
-          <w:rFonts w:ascii="Franklin Gothic Book" w:hAnsi="Franklin Gothic Book"/>
-          <w:sz w:val="24"/>
-          <w:szCs w:val="24"/>
-        </w:rPr>
-        <w:t>(callbackFn);</w:t>
+      <w:r>
+        <w:rPr>
+          <w:rFonts w:ascii="Franklin Gothic Book" w:hAnsi="Franklin Gothic Book"/>
+          <w:sz w:val="24"/>
+          <w:szCs w:val="24"/>
+        </w:rPr>
+        <w:t>items.forEach(callbackFn);</w:t>
       </w:r>
     </w:p>
     <w:p>
@@ -2699,23 +2082,13 @@
           <w:szCs w:val="24"/>
         </w:rPr>
       </w:pPr>
-      <w:proofErr w:type="gramStart"/>
-      <w:r>
-        <w:rPr>
-          <w:rFonts w:ascii="Franklin Gothic Book" w:hAnsi="Franklin Gothic Book"/>
-          <w:sz w:val="24"/>
-          <w:szCs w:val="24"/>
-        </w:rPr>
-        <w:t>items.forEach</w:t>
-      </w:r>
-      <w:proofErr w:type="gramEnd"/>
-      <w:r>
-        <w:rPr>
-          <w:rFonts w:ascii="Franklin Gothic Book" w:hAnsi="Franklin Gothic Book"/>
-          <w:sz w:val="24"/>
-          <w:szCs w:val="24"/>
-        </w:rPr>
-        <w:t>( function(v, i) {</w:t>
+      <w:r>
+        <w:rPr>
+          <w:rFonts w:ascii="Franklin Gothic Book" w:hAnsi="Franklin Gothic Book"/>
+          <w:sz w:val="24"/>
+          <w:szCs w:val="24"/>
+        </w:rPr>
+        <w:t>items.forEach( function(v, i) {</w:t>
       </w:r>
       <w:r>
         <w:rPr>
@@ -2864,43 +2237,7 @@
           <w:sz w:val="24"/>
           <w:szCs w:val="24"/>
         </w:rPr>
-        <w:t xml:space="preserve">let </w:t>
-      </w:r>
-      <w:proofErr w:type="spellStart"/>
-      <w:r>
-        <w:rPr>
-          <w:rFonts w:ascii="Franklin Gothic Book" w:hAnsi="Franklin Gothic Book"/>
-          <w:sz w:val="24"/>
-          <w:szCs w:val="24"/>
-        </w:rPr>
-        <w:t>newItems</w:t>
-      </w:r>
-      <w:proofErr w:type="spellEnd"/>
-      <w:r>
-        <w:rPr>
-          <w:rFonts w:ascii="Franklin Gothic Book" w:hAnsi="Franklin Gothic Book"/>
-          <w:sz w:val="24"/>
-          <w:szCs w:val="24"/>
-        </w:rPr>
-        <w:t xml:space="preserve"> = </w:t>
-      </w:r>
-      <w:proofErr w:type="gramStart"/>
-      <w:r>
-        <w:rPr>
-          <w:rFonts w:ascii="Franklin Gothic Book" w:hAnsi="Franklin Gothic Book"/>
-          <w:sz w:val="24"/>
-          <w:szCs w:val="24"/>
-        </w:rPr>
-        <w:t>items.map(</w:t>
-      </w:r>
-      <w:proofErr w:type="gramEnd"/>
-      <w:r>
-        <w:rPr>
-          <w:rFonts w:ascii="Franklin Gothic Book" w:hAnsi="Franklin Gothic Book"/>
-          <w:sz w:val="24"/>
-          <w:szCs w:val="24"/>
-        </w:rPr>
-        <w:t>function(value, index) { } );</w:t>
+        <w:t>let newItems = items.map(function(value, index) { } );</w:t>
       </w:r>
     </w:p>
     <w:p>
@@ -3063,23 +2400,13 @@
                 <w:szCs w:val="24"/>
               </w:rPr>
             </w:pPr>
-            <w:proofErr w:type="gramStart"/>
             <w:r>
               <w:rPr>
                 <w:rFonts w:ascii="Franklin Gothic Book" w:hAnsi="Franklin Gothic Book"/>
                 <w:sz w:val="24"/>
                 <w:szCs w:val="24"/>
               </w:rPr>
-              <w:t>function(</w:t>
-            </w:r>
-            <w:proofErr w:type="gramEnd"/>
-            <w:r>
-              <w:rPr>
-                <w:rFonts w:ascii="Franklin Gothic Book" w:hAnsi="Franklin Gothic Book"/>
-                <w:sz w:val="24"/>
-                <w:szCs w:val="24"/>
-              </w:rPr>
-              <w:t xml:space="preserve">x, y) { </w:t>
+              <w:t xml:space="preserve">function(x, y) { </w:t>
             </w:r>
             <w:r>
               <w:rPr>
@@ -3253,25 +2580,7 @@
                 <w:sz w:val="24"/>
                 <w:szCs w:val="24"/>
               </w:rPr>
-              <w:t xml:space="preserve">(x, y) =&gt; </w:t>
-            </w:r>
-            <w:proofErr w:type="gramStart"/>
-            <w:r>
-              <w:rPr>
-                <w:rFonts w:ascii="Franklin Gothic Book" w:hAnsi="Franklin Gothic Book"/>
-                <w:sz w:val="24"/>
-                <w:szCs w:val="24"/>
-              </w:rPr>
-              <w:t>{ return</w:t>
-            </w:r>
-            <w:proofErr w:type="gramEnd"/>
-            <w:r>
-              <w:rPr>
-                <w:rFonts w:ascii="Franklin Gothic Book" w:hAnsi="Franklin Gothic Book"/>
-                <w:sz w:val="24"/>
-                <w:szCs w:val="24"/>
-              </w:rPr>
-              <w:t xml:space="preserve"> value; }</w:t>
+              <w:t>(x, y) =&gt; { return value; }</w:t>
             </w:r>
           </w:p>
         </w:tc>
@@ -3289,23 +2598,13 @@
                 <w:szCs w:val="24"/>
               </w:rPr>
             </w:pPr>
-            <w:proofErr w:type="gramStart"/>
             <w:r>
               <w:rPr>
                 <w:rFonts w:ascii="Franklin Gothic Book" w:hAnsi="Franklin Gothic Book"/>
                 <w:sz w:val="24"/>
                 <w:szCs w:val="24"/>
               </w:rPr>
-              <w:t>function(</w:t>
-            </w:r>
-            <w:proofErr w:type="gramEnd"/>
-            <w:r>
-              <w:rPr>
-                <w:rFonts w:ascii="Franklin Gothic Book" w:hAnsi="Franklin Gothic Book"/>
-                <w:sz w:val="24"/>
-                <w:szCs w:val="24"/>
-              </w:rPr>
-              <w:t>x, y) { stmt1; }</w:t>
+              <w:t>function(x, y) { stmt1; }</w:t>
             </w:r>
           </w:p>
         </w:tc>
@@ -3423,25 +2722,7 @@
                 <w:sz w:val="24"/>
                 <w:szCs w:val="24"/>
               </w:rPr>
-              <w:t xml:space="preserve">ex: </w:t>
-            </w:r>
-            <w:proofErr w:type="gramStart"/>
-            <w:r>
-              <w:rPr>
-                <w:rFonts w:ascii="Franklin Gothic Book" w:hAnsi="Franklin Gothic Book"/>
-                <w:sz w:val="24"/>
-                <w:szCs w:val="24"/>
-              </w:rPr>
-              <w:t>items.forEach</w:t>
-            </w:r>
-            <w:proofErr w:type="gramEnd"/>
-            <w:r>
-              <w:rPr>
-                <w:rFonts w:ascii="Franklin Gothic Book" w:hAnsi="Franklin Gothic Book"/>
-                <w:sz w:val="24"/>
-                <w:szCs w:val="24"/>
-              </w:rPr>
-              <w:t>(function(v, i) { } );</w:t>
+              <w:t>ex: items.forEach(function(v, i) { } );</w:t>
             </w:r>
           </w:p>
         </w:tc>
@@ -3463,25 +2744,7 @@
                 <w:sz w:val="24"/>
                 <w:szCs w:val="24"/>
               </w:rPr>
-              <w:t xml:space="preserve">ex: </w:t>
-            </w:r>
-            <w:proofErr w:type="gramStart"/>
-            <w:r>
-              <w:rPr>
-                <w:rFonts w:ascii="Franklin Gothic Book" w:hAnsi="Franklin Gothic Book"/>
-                <w:sz w:val="24"/>
-                <w:szCs w:val="24"/>
-              </w:rPr>
-              <w:t>items.forEach</w:t>
-            </w:r>
-            <w:proofErr w:type="gramEnd"/>
-            <w:r>
-              <w:rPr>
-                <w:rFonts w:ascii="Franklin Gothic Book" w:hAnsi="Franklin Gothic Book"/>
-                <w:sz w:val="24"/>
-                <w:szCs w:val="24"/>
-              </w:rPr>
-              <w:t>( (v, i) =&gt; {} )</w:t>
+              <w:t>ex: items.forEach( (v, i) =&gt; {} )</w:t>
             </w:r>
           </w:p>
         </w:tc>
@@ -3505,25 +2768,7 @@
                 <w:sz w:val="24"/>
                 <w:szCs w:val="24"/>
               </w:rPr>
-              <w:t xml:space="preserve">ex: </w:t>
-            </w:r>
-            <w:proofErr w:type="gramStart"/>
-            <w:r>
-              <w:rPr>
-                <w:rFonts w:ascii="Franklin Gothic Book" w:hAnsi="Franklin Gothic Book"/>
-                <w:sz w:val="24"/>
-                <w:szCs w:val="24"/>
-              </w:rPr>
-              <w:t>items.map( function</w:t>
-            </w:r>
-            <w:proofErr w:type="gramEnd"/>
-            <w:r>
-              <w:rPr>
-                <w:rFonts w:ascii="Franklin Gothic Book" w:hAnsi="Franklin Gothic Book"/>
-                <w:sz w:val="24"/>
-                <w:szCs w:val="24"/>
-              </w:rPr>
-              <w:t>(v, i) { return v+5; });</w:t>
+              <w:t>ex: items.map( function(v, i) { return v+5; });</w:t>
             </w:r>
           </w:p>
         </w:tc>
@@ -3545,25 +2790,7 @@
                 <w:sz w:val="24"/>
                 <w:szCs w:val="24"/>
               </w:rPr>
-              <w:t xml:space="preserve">ex: </w:t>
-            </w:r>
-            <w:proofErr w:type="gramStart"/>
-            <w:r>
-              <w:rPr>
-                <w:rFonts w:ascii="Franklin Gothic Book" w:hAnsi="Franklin Gothic Book"/>
-                <w:sz w:val="24"/>
-                <w:szCs w:val="24"/>
-              </w:rPr>
-              <w:t>items.map(</w:t>
-            </w:r>
-            <w:proofErr w:type="gramEnd"/>
-            <w:r>
-              <w:rPr>
-                <w:rFonts w:ascii="Franklin Gothic Book" w:hAnsi="Franklin Gothic Book"/>
-                <w:sz w:val="24"/>
-                <w:szCs w:val="24"/>
-              </w:rPr>
-              <w:t>(v, i) =&gt; v + 5; );</w:t>
+              <w:t>ex: items.map((v, i) =&gt; v + 5; );</w:t>
             </w:r>
           </w:p>
         </w:tc>
@@ -3648,7 +2875,6 @@
           <w:szCs w:val="24"/>
         </w:rPr>
       </w:pPr>
-      <w:proofErr w:type="spellStart"/>
       <w:r>
         <w:rPr>
           <w:rFonts w:ascii="Franklin Gothic Book" w:hAnsi="Franklin Gothic Book"/>
@@ -3656,17 +2882,7 @@
           <w:szCs w:val="24"/>
           <w:highlight w:val="yellow"/>
         </w:rPr>
-        <w:t>Destructuring</w:t>
-      </w:r>
-      <w:proofErr w:type="spellEnd"/>
-      <w:r>
-        <w:rPr>
-          <w:rFonts w:ascii="Franklin Gothic Book" w:hAnsi="Franklin Gothic Book"/>
-          <w:sz w:val="24"/>
-          <w:szCs w:val="24"/>
-          <w:highlight w:val="yellow"/>
-        </w:rPr>
-        <w:t xml:space="preserve"> objects &amp; arrays</w:t>
+        <w:t>Destructuring objects &amp; arrays</w:t>
       </w:r>
     </w:p>
     <w:p>
@@ -3700,61 +2916,7 @@
           <w:sz w:val="24"/>
           <w:szCs w:val="24"/>
         </w:rPr>
-        <w:t xml:space="preserve">let employee = </w:t>
-      </w:r>
-      <w:proofErr w:type="gramStart"/>
-      <w:r>
-        <w:rPr>
-          <w:rFonts w:ascii="Franklin Gothic Book" w:hAnsi="Franklin Gothic Book"/>
-          <w:sz w:val="24"/>
-          <w:szCs w:val="24"/>
-        </w:rPr>
-        <w:t>{ id</w:t>
-      </w:r>
-      <w:proofErr w:type="gramEnd"/>
-      <w:r>
-        <w:rPr>
-          <w:rFonts w:ascii="Franklin Gothic Book" w:hAnsi="Franklin Gothic Book"/>
-          <w:sz w:val="24"/>
-          <w:szCs w:val="24"/>
-        </w:rPr>
-        <w:t xml:space="preserve"> : 100, name : “Raj”, salary:25000, </w:t>
-      </w:r>
-      <w:proofErr w:type="spellStart"/>
-      <w:r>
-        <w:rPr>
-          <w:rFonts w:ascii="Franklin Gothic Book" w:hAnsi="Franklin Gothic Book"/>
-          <w:sz w:val="24"/>
-          <w:szCs w:val="24"/>
-        </w:rPr>
-        <w:t>desig</w:t>
-      </w:r>
-      <w:proofErr w:type="spellEnd"/>
-      <w:r>
-        <w:rPr>
-          <w:rFonts w:ascii="Franklin Gothic Book" w:hAnsi="Franklin Gothic Book"/>
-          <w:sz w:val="24"/>
-          <w:szCs w:val="24"/>
-        </w:rPr>
-        <w:t xml:space="preserve">: “Sales”, address: {state: “KA”, </w:t>
-      </w:r>
-      <w:proofErr w:type="spellStart"/>
-      <w:r>
-        <w:rPr>
-          <w:rFonts w:ascii="Franklin Gothic Book" w:hAnsi="Franklin Gothic Book"/>
-          <w:sz w:val="24"/>
-          <w:szCs w:val="24"/>
-        </w:rPr>
-        <w:t>city:”BLR</w:t>
-      </w:r>
-      <w:proofErr w:type="spellEnd"/>
-      <w:r>
-        <w:rPr>
-          <w:rFonts w:ascii="Franklin Gothic Book" w:hAnsi="Franklin Gothic Book"/>
-          <w:sz w:val="24"/>
-          <w:szCs w:val="24"/>
-        </w:rPr>
-        <w:t>”} };</w:t>
+        <w:t>let employee = { id : 100, name : “Raj”, salary:25000, desig: “Sales”, address: {state: “KA”, city:”BLR”} };</w:t>
       </w:r>
     </w:p>
     <w:p>
@@ -3806,27 +2968,7 @@
           <w:szCs w:val="24"/>
         </w:rPr>
         <w:br/>
-        <w:t xml:space="preserve">let salary = </w:t>
-      </w:r>
-      <w:proofErr w:type="spellStart"/>
-      <w:proofErr w:type="gramStart"/>
-      <w:r>
-        <w:rPr>
-          <w:rFonts w:ascii="Franklin Gothic Book" w:hAnsi="Franklin Gothic Book"/>
-          <w:sz w:val="24"/>
-          <w:szCs w:val="24"/>
-        </w:rPr>
-        <w:t>employee.salary</w:t>
-      </w:r>
-      <w:proofErr w:type="spellEnd"/>
-      <w:proofErr w:type="gramEnd"/>
-      <w:r>
-        <w:rPr>
-          <w:rFonts w:ascii="Franklin Gothic Book" w:hAnsi="Franklin Gothic Book"/>
-          <w:sz w:val="24"/>
-          <w:szCs w:val="24"/>
-        </w:rPr>
-        <w:t>;</w:t>
+        <w:t>let salary = employee.salary;</w:t>
       </w:r>
       <w:r>
         <w:rPr>
@@ -3835,43 +2977,7 @@
           <w:szCs w:val="24"/>
         </w:rPr>
         <w:br/>
-        <w:t xml:space="preserve">let </w:t>
-      </w:r>
-      <w:proofErr w:type="spellStart"/>
-      <w:r>
-        <w:rPr>
-          <w:rFonts w:ascii="Franklin Gothic Book" w:hAnsi="Franklin Gothic Book"/>
-          <w:sz w:val="24"/>
-          <w:szCs w:val="24"/>
-        </w:rPr>
-        <w:t>desig</w:t>
-      </w:r>
-      <w:proofErr w:type="spellEnd"/>
-      <w:r>
-        <w:rPr>
-          <w:rFonts w:ascii="Franklin Gothic Book" w:hAnsi="Franklin Gothic Book"/>
-          <w:sz w:val="24"/>
-          <w:szCs w:val="24"/>
-        </w:rPr>
-        <w:t xml:space="preserve"> = </w:t>
-      </w:r>
-      <w:proofErr w:type="spellStart"/>
-      <w:r>
-        <w:rPr>
-          <w:rFonts w:ascii="Franklin Gothic Book" w:hAnsi="Franklin Gothic Book"/>
-          <w:sz w:val="24"/>
-          <w:szCs w:val="24"/>
-        </w:rPr>
-        <w:t>employee.desig</w:t>
-      </w:r>
-      <w:proofErr w:type="spellEnd"/>
-      <w:r>
-        <w:rPr>
-          <w:rFonts w:ascii="Franklin Gothic Book" w:hAnsi="Franklin Gothic Book"/>
-          <w:sz w:val="24"/>
-          <w:szCs w:val="24"/>
-        </w:rPr>
-        <w:t>;</w:t>
+        <w:t>let desig = employee.desig;</w:t>
       </w:r>
       <w:r>
         <w:rPr>
@@ -3880,25 +2986,7 @@
           <w:szCs w:val="24"/>
         </w:rPr>
         <w:br/>
-        <w:t xml:space="preserve">let state = </w:t>
-      </w:r>
-      <w:proofErr w:type="spellStart"/>
-      <w:r>
-        <w:rPr>
-          <w:rFonts w:ascii="Franklin Gothic Book" w:hAnsi="Franklin Gothic Book"/>
-          <w:sz w:val="24"/>
-          <w:szCs w:val="24"/>
-        </w:rPr>
-        <w:t>employee.address.state</w:t>
-      </w:r>
-      <w:proofErr w:type="spellEnd"/>
-      <w:r>
-        <w:rPr>
-          <w:rFonts w:ascii="Franklin Gothic Book" w:hAnsi="Franklin Gothic Book"/>
-          <w:sz w:val="24"/>
-          <w:szCs w:val="24"/>
-        </w:rPr>
-        <w:t>;</w:t>
+        <w:t>let state = employee.address.state;</w:t>
       </w:r>
     </w:p>
     <w:p>
@@ -3924,36 +3012,8 @@
           <w:szCs w:val="24"/>
         </w:rPr>
         <w:br/>
-        <w:t xml:space="preserve">With </w:t>
-      </w:r>
-      <w:proofErr w:type="spellStart"/>
-      <w:r>
-        <w:rPr>
-          <w:rFonts w:ascii="Franklin Gothic Book" w:hAnsi="Franklin Gothic Book"/>
-          <w:sz w:val="24"/>
-          <w:szCs w:val="24"/>
-        </w:rPr>
-        <w:t>destructuring</w:t>
-      </w:r>
-      <w:proofErr w:type="spellEnd"/>
-      <w:r>
-        <w:rPr>
-          <w:rFonts w:ascii="Franklin Gothic Book" w:hAnsi="Franklin Gothic Book"/>
-          <w:sz w:val="24"/>
-          <w:szCs w:val="24"/>
-        </w:rPr>
-        <w:t xml:space="preserve"> its much </w:t>
-      </w:r>
-      <w:proofErr w:type="gramStart"/>
-      <w:r>
-        <w:rPr>
-          <w:rFonts w:ascii="Franklin Gothic Book" w:hAnsi="Franklin Gothic Book"/>
-          <w:sz w:val="24"/>
-          <w:szCs w:val="24"/>
-        </w:rPr>
-        <w:t>more simpler</w:t>
-      </w:r>
-      <w:proofErr w:type="gramEnd"/>
+        <w:t>With destructuring its much more simpler</w:t>
+      </w:r>
     </w:p>
     <w:p>
       <w:pPr>
@@ -4011,20 +3071,8 @@
           <w:sz w:val="24"/>
           <w:szCs w:val="24"/>
         </w:rPr>
-        <w:t xml:space="preserve">you can use id, name, salary, address directly without using employee.name or </w:t>
-      </w:r>
-      <w:proofErr w:type="spellStart"/>
-      <w:proofErr w:type="gramStart"/>
-      <w:r>
-        <w:rPr>
-          <w:rFonts w:ascii="Franklin Gothic Book" w:hAnsi="Franklin Gothic Book"/>
-          <w:sz w:val="24"/>
-          <w:szCs w:val="24"/>
-        </w:rPr>
-        <w:t>employee.address</w:t>
-      </w:r>
-      <w:proofErr w:type="spellEnd"/>
-      <w:proofErr w:type="gramEnd"/>
+        <w:t>you can use id, name, salary, address directly without using employee.name or employee.address</w:t>
+      </w:r>
     </w:p>
     <w:p>
       <w:pPr>
@@ -4041,43 +3089,7 @@
           <w:szCs w:val="24"/>
         </w:rPr>
         <w:lastRenderedPageBreak/>
-        <w:t xml:space="preserve">You can also </w:t>
-      </w:r>
-      <w:proofErr w:type="spellStart"/>
-      <w:r>
-        <w:rPr>
-          <w:rFonts w:ascii="Franklin Gothic Book" w:hAnsi="Franklin Gothic Book"/>
-          <w:sz w:val="24"/>
-          <w:szCs w:val="24"/>
-        </w:rPr>
-        <w:t>destructure</w:t>
-      </w:r>
-      <w:proofErr w:type="spellEnd"/>
-      <w:r>
-        <w:rPr>
-          <w:rFonts w:ascii="Franklin Gothic Book" w:hAnsi="Franklin Gothic Book"/>
-          <w:sz w:val="24"/>
-          <w:szCs w:val="24"/>
-        </w:rPr>
-        <w:t xml:space="preserve"> arrays, but use </w:t>
-      </w:r>
-      <w:proofErr w:type="gramStart"/>
-      <w:r>
-        <w:rPr>
-          <w:rFonts w:ascii="Franklin Gothic Book" w:hAnsi="Franklin Gothic Book"/>
-          <w:sz w:val="24"/>
-          <w:szCs w:val="24"/>
-        </w:rPr>
-        <w:t>[ ]</w:t>
-      </w:r>
-      <w:proofErr w:type="gramEnd"/>
-      <w:r>
-        <w:rPr>
-          <w:rFonts w:ascii="Franklin Gothic Book" w:hAnsi="Franklin Gothic Book"/>
-          <w:sz w:val="24"/>
-          <w:szCs w:val="24"/>
-        </w:rPr>
-        <w:t>.</w:t>
+        <w:t>You can also destructure arrays, but use [ ].</w:t>
       </w:r>
     </w:p>
     <w:p>
@@ -4343,121 +3355,49 @@
           <w:sz w:val="24"/>
           <w:szCs w:val="24"/>
         </w:rPr>
-        <w:t xml:space="preserve">To print the content use </w:t>
-      </w:r>
-      <w:proofErr w:type="gramStart"/>
-      <w:r>
-        <w:rPr>
-          <w:rFonts w:ascii="Franklin Gothic Book" w:hAnsi="Franklin Gothic Book"/>
-          <w:sz w:val="24"/>
-          <w:szCs w:val="24"/>
-        </w:rPr>
-        <w:t>{ content</w:t>
-      </w:r>
-      <w:proofErr w:type="gramEnd"/>
-      <w:r>
-        <w:rPr>
-          <w:rFonts w:ascii="Franklin Gothic Book" w:hAnsi="Franklin Gothic Book"/>
-          <w:sz w:val="24"/>
-          <w:szCs w:val="24"/>
-        </w:rPr>
-        <w:t xml:space="preserve"> } </w:t>
-      </w:r>
-    </w:p>
-    <w:p>
-      <w:pPr>
-        <w:rPr>
-          <w:rFonts w:ascii="Franklin Gothic Book" w:hAnsi="Franklin Gothic Book"/>
-          <w:sz w:val="24"/>
-          <w:szCs w:val="24"/>
-        </w:rPr>
-      </w:pPr>
-      <w:r>
-        <w:rPr>
-          <w:rFonts w:ascii="Franklin Gothic Book" w:hAnsi="Franklin Gothic Book"/>
-          <w:sz w:val="24"/>
-          <w:szCs w:val="24"/>
-        </w:rPr>
-        <w:t xml:space="preserve">let employee = </w:t>
-      </w:r>
-      <w:proofErr w:type="gramStart"/>
-      <w:r>
-        <w:rPr>
-          <w:rFonts w:ascii="Franklin Gothic Book" w:hAnsi="Franklin Gothic Book"/>
-          <w:sz w:val="24"/>
-          <w:szCs w:val="24"/>
-        </w:rPr>
-        <w:t>{ id</w:t>
-      </w:r>
-      <w:proofErr w:type="gramEnd"/>
-      <w:r>
-        <w:rPr>
-          <w:rFonts w:ascii="Franklin Gothic Book" w:hAnsi="Franklin Gothic Book"/>
-          <w:sz w:val="24"/>
-          <w:szCs w:val="24"/>
-        </w:rPr>
-        <w:t xml:space="preserve"> : 100, name : “Raj”, salary : 35000 }</w:t>
-      </w:r>
-    </w:p>
-    <w:p>
-      <w:pPr>
-        <w:rPr>
-          <w:rFonts w:ascii="Franklin Gothic Book" w:hAnsi="Franklin Gothic Book"/>
-          <w:sz w:val="24"/>
-          <w:szCs w:val="24"/>
-        </w:rPr>
-      </w:pPr>
-      <w:r>
-        <w:rPr>
-          <w:rFonts w:ascii="Franklin Gothic Book" w:hAnsi="Franklin Gothic Book"/>
-          <w:sz w:val="24"/>
-          <w:szCs w:val="24"/>
-        </w:rPr>
-        <w:t>&lt;div</w:t>
-      </w:r>
-      <w:proofErr w:type="gramStart"/>
-      <w:r>
-        <w:rPr>
-          <w:rFonts w:ascii="Franklin Gothic Book" w:hAnsi="Franklin Gothic Book"/>
-          <w:sz w:val="24"/>
-          <w:szCs w:val="24"/>
-        </w:rPr>
-        <w:t>&gt;</w:t>
-      </w:r>
-      <w:r>
-        <w:rPr>
-          <w:rFonts w:ascii="Franklin Gothic Book" w:hAnsi="Franklin Gothic Book"/>
-          <w:sz w:val="24"/>
-          <w:szCs w:val="24"/>
-        </w:rPr>
-        <w:t>{ employee.id</w:t>
-      </w:r>
-      <w:proofErr w:type="gramEnd"/>
-      <w:r>
-        <w:rPr>
-          <w:rFonts w:ascii="Franklin Gothic Book" w:hAnsi="Franklin Gothic Book"/>
-          <w:sz w:val="24"/>
-          <w:szCs w:val="24"/>
-        </w:rPr>
-        <w:t xml:space="preserve"> } { employee.name } {</w:t>
-      </w:r>
-      <w:proofErr w:type="spellStart"/>
-      <w:r>
-        <w:rPr>
-          <w:rFonts w:ascii="Franklin Gothic Book" w:hAnsi="Franklin Gothic Book"/>
-          <w:sz w:val="24"/>
-          <w:szCs w:val="24"/>
-        </w:rPr>
-        <w:t>employee.salary</w:t>
-      </w:r>
-      <w:proofErr w:type="spellEnd"/>
-      <w:r>
-        <w:rPr>
-          <w:rFonts w:ascii="Franklin Gothic Book" w:hAnsi="Franklin Gothic Book"/>
-          <w:sz w:val="24"/>
-          <w:szCs w:val="24"/>
-        </w:rPr>
-        <w:t>}</w:t>
+        <w:t xml:space="preserve">To print the content use { content } </w:t>
+      </w:r>
+    </w:p>
+    <w:p>
+      <w:pPr>
+        <w:rPr>
+          <w:rFonts w:ascii="Franklin Gothic Book" w:hAnsi="Franklin Gothic Book"/>
+          <w:sz w:val="24"/>
+          <w:szCs w:val="24"/>
+        </w:rPr>
+      </w:pPr>
+      <w:r>
+        <w:rPr>
+          <w:rFonts w:ascii="Franklin Gothic Book" w:hAnsi="Franklin Gothic Book"/>
+          <w:sz w:val="24"/>
+          <w:szCs w:val="24"/>
+        </w:rPr>
+        <w:t>let employee = { id : 100, name : “Raj”, salary : 35000 }</w:t>
+      </w:r>
+    </w:p>
+    <w:p>
+      <w:pPr>
+        <w:rPr>
+          <w:rFonts w:ascii="Franklin Gothic Book" w:hAnsi="Franklin Gothic Book"/>
+          <w:sz w:val="24"/>
+          <w:szCs w:val="24"/>
+        </w:rPr>
+      </w:pPr>
+      <w:r>
+        <w:rPr>
+          <w:rFonts w:ascii="Franklin Gothic Book" w:hAnsi="Franklin Gothic Book"/>
+          <w:sz w:val="24"/>
+          <w:szCs w:val="24"/>
+        </w:rPr>
+        <w:t>&lt;div&gt;</w:t>
+      </w:r>
+      <w:r>
+        <w:rPr>
+          <w:rFonts w:ascii="Franklin Gothic Book" w:hAnsi="Franklin Gothic Book"/>
+          <w:sz w:val="24"/>
+          <w:szCs w:val="24"/>
+        </w:rPr>
+        <w:t>{ employee.id } { employee.name } {employee.salary}</w:t>
       </w:r>
       <w:r>
         <w:rPr>
@@ -4492,9 +3432,8 @@
           <w:szCs w:val="24"/>
           <w:highlight w:val="yellow"/>
         </w:rPr>
-        <w:t xml:space="preserve"> expressions </w:t>
-      </w:r>
-      <w:proofErr w:type="gramStart"/>
+        <w:t xml:space="preserve"> expressions &amp; </w:t>
+      </w:r>
       <w:r>
         <w:rPr>
           <w:rFonts w:ascii="Franklin Gothic Book" w:hAnsi="Franklin Gothic Book"/>
@@ -4502,7 +3441,7 @@
           <w:szCs w:val="24"/>
           <w:highlight w:val="yellow"/>
         </w:rPr>
-        <w:t xml:space="preserve">&amp; </w:t>
+        <w:t xml:space="preserve"> JS function</w:t>
       </w:r>
       <w:r>
         <w:rPr>
@@ -4511,25 +3450,6 @@
           <w:szCs w:val="24"/>
           <w:highlight w:val="yellow"/>
         </w:rPr>
-        <w:t xml:space="preserve"> JS</w:t>
-      </w:r>
-      <w:proofErr w:type="gramEnd"/>
-      <w:r>
-        <w:rPr>
-          <w:rFonts w:ascii="Franklin Gothic Book" w:hAnsi="Franklin Gothic Book"/>
-          <w:sz w:val="24"/>
-          <w:szCs w:val="24"/>
-          <w:highlight w:val="yellow"/>
-        </w:rPr>
-        <w:t xml:space="preserve"> function</w:t>
-      </w:r>
-      <w:r>
-        <w:rPr>
-          <w:rFonts w:ascii="Franklin Gothic Book" w:hAnsi="Franklin Gothic Book"/>
-          <w:sz w:val="24"/>
-          <w:szCs w:val="24"/>
-          <w:highlight w:val="yellow"/>
-        </w:rPr>
         <w:t xml:space="preserve"> in JSX</w:t>
       </w:r>
     </w:p>
@@ -4547,33 +3467,15 @@
           <w:sz w:val="24"/>
           <w:szCs w:val="24"/>
         </w:rPr>
-        <w:t>&lt;p</w:t>
-      </w:r>
-      <w:proofErr w:type="gramStart"/>
-      <w:r>
-        <w:rPr>
-          <w:rFonts w:ascii="Franklin Gothic Book" w:hAnsi="Franklin Gothic Book"/>
-          <w:sz w:val="24"/>
-          <w:szCs w:val="24"/>
-        </w:rPr>
-        <w:t>&gt;</w:t>
-      </w:r>
-      <w:r>
-        <w:rPr>
-          <w:rFonts w:ascii="Franklin Gothic Book" w:hAnsi="Franklin Gothic Book"/>
-          <w:sz w:val="24"/>
-          <w:szCs w:val="24"/>
-        </w:rPr>
-        <w:t>{ 2</w:t>
-      </w:r>
-      <w:proofErr w:type="gramEnd"/>
-      <w:r>
-        <w:rPr>
-          <w:rFonts w:ascii="Franklin Gothic Book" w:hAnsi="Franklin Gothic Book"/>
-          <w:sz w:val="24"/>
-          <w:szCs w:val="24"/>
-        </w:rPr>
-        <w:t xml:space="preserve"> + 3 }</w:t>
+        <w:t>&lt;p&gt;</w:t>
+      </w:r>
+      <w:r>
+        <w:rPr>
+          <w:rFonts w:ascii="Franklin Gothic Book" w:hAnsi="Franklin Gothic Book"/>
+          <w:sz w:val="24"/>
+          <w:szCs w:val="24"/>
+        </w:rPr>
+        <w:t>{ 2 + 3 }</w:t>
       </w:r>
       <w:r>
         <w:rPr>
@@ -4598,43 +3500,15 @@
           <w:sz w:val="24"/>
           <w:szCs w:val="24"/>
         </w:rPr>
-        <w:t>&lt;p</w:t>
-      </w:r>
-      <w:proofErr w:type="gramStart"/>
-      <w:r>
-        <w:rPr>
-          <w:rFonts w:ascii="Franklin Gothic Book" w:hAnsi="Franklin Gothic Book"/>
-          <w:sz w:val="24"/>
-          <w:szCs w:val="24"/>
-        </w:rPr>
-        <w:t>&gt;</w:t>
-      </w:r>
-      <w:r>
-        <w:rPr>
-          <w:rFonts w:ascii="Franklin Gothic Book" w:hAnsi="Franklin Gothic Book"/>
-          <w:sz w:val="24"/>
-          <w:szCs w:val="24"/>
-        </w:rPr>
-        <w:t xml:space="preserve">{ </w:t>
-      </w:r>
-      <w:proofErr w:type="spellStart"/>
-      <w:r>
-        <w:rPr>
-          <w:rFonts w:ascii="Franklin Gothic Book" w:hAnsi="Franklin Gothic Book"/>
-          <w:sz w:val="24"/>
-          <w:szCs w:val="24"/>
-        </w:rPr>
-        <w:t>Math.pow</w:t>
-      </w:r>
-      <w:proofErr w:type="spellEnd"/>
-      <w:proofErr w:type="gramEnd"/>
-      <w:r>
-        <w:rPr>
-          <w:rFonts w:ascii="Franklin Gothic Book" w:hAnsi="Franklin Gothic Book"/>
-          <w:sz w:val="24"/>
-          <w:szCs w:val="24"/>
-        </w:rPr>
-        <w:t xml:space="preserve">(3, 2) } </w:t>
+        <w:t>&lt;p&gt;</w:t>
+      </w:r>
+      <w:r>
+        <w:rPr>
+          <w:rFonts w:ascii="Franklin Gothic Book" w:hAnsi="Franklin Gothic Book"/>
+          <w:sz w:val="24"/>
+          <w:szCs w:val="24"/>
+        </w:rPr>
+        <w:t xml:space="preserve">{ Math.pow(3, 2) } </w:t>
       </w:r>
       <w:r>
         <w:rPr>
@@ -4824,7 +3698,6 @@
           <w:szCs w:val="24"/>
         </w:rPr>
       </w:pPr>
-      <w:proofErr w:type="spellStart"/>
       <w:r>
         <w:rPr>
           <w:rFonts w:ascii="Franklin Gothic Book" w:hAnsi="Franklin Gothic Book"/>
@@ -4833,7 +3706,6 @@
         </w:rPr>
         <w:t>Codepen</w:t>
       </w:r>
-      <w:proofErr w:type="spellEnd"/>
       <w:r>
         <w:rPr>
           <w:rFonts w:ascii="Franklin Gothic Book" w:hAnsi="Franklin Gothic Book"/>
@@ -4860,23 +3732,13 @@
           <w:szCs w:val="24"/>
         </w:rPr>
       </w:pPr>
-      <w:proofErr w:type="spellStart"/>
-      <w:r>
-        <w:rPr>
-          <w:rFonts w:ascii="Franklin Gothic Book" w:hAnsi="Franklin Gothic Book"/>
-          <w:sz w:val="24"/>
-          <w:szCs w:val="24"/>
-        </w:rPr>
-        <w:t>ReactDOM</w:t>
-      </w:r>
-      <w:proofErr w:type="spellEnd"/>
-      <w:r>
-        <w:rPr>
-          <w:rFonts w:ascii="Franklin Gothic Book" w:hAnsi="Franklin Gothic Book"/>
-          <w:sz w:val="24"/>
-          <w:szCs w:val="24"/>
-        </w:rPr>
-        <w:t>: It is a library that accesses the</w:t>
+      <w:r>
+        <w:rPr>
+          <w:rFonts w:ascii="Franklin Gothic Book" w:hAnsi="Franklin Gothic Book"/>
+          <w:sz w:val="24"/>
+          <w:szCs w:val="24"/>
+        </w:rPr>
+        <w:t>ReactDOM: It is a library that accesses the</w:t>
       </w:r>
       <w:r>
         <w:rPr>
@@ -4909,127 +3771,41 @@
           <w:sz w:val="24"/>
           <w:szCs w:val="24"/>
         </w:rPr>
-        <w:t xml:space="preserve">let root = </w:t>
-      </w:r>
-      <w:proofErr w:type="spellStart"/>
-      <w:r>
-        <w:rPr>
-          <w:rFonts w:ascii="Franklin Gothic Book" w:hAnsi="Franklin Gothic Book"/>
-          <w:sz w:val="24"/>
-          <w:szCs w:val="24"/>
-        </w:rPr>
-        <w:t>ReactDOM.createRoot</w:t>
-      </w:r>
-      <w:proofErr w:type="spellEnd"/>
-      <w:proofErr w:type="gramStart"/>
-      <w:r>
-        <w:rPr>
-          <w:rFonts w:ascii="Franklin Gothic Book" w:hAnsi="Franklin Gothic Book"/>
-          <w:sz w:val="24"/>
-          <w:szCs w:val="24"/>
-        </w:rPr>
-        <w:t>( document</w:t>
-      </w:r>
-      <w:proofErr w:type="gramEnd"/>
-      <w:r>
-        <w:rPr>
-          <w:rFonts w:ascii="Franklin Gothic Book" w:hAnsi="Franklin Gothic Book"/>
-          <w:sz w:val="24"/>
-          <w:szCs w:val="24"/>
-        </w:rPr>
-        <w:t>.getElementById(“root”) );</w:t>
-      </w:r>
-    </w:p>
-    <w:p>
-      <w:pPr>
-        <w:rPr>
-          <w:rFonts w:ascii="Franklin Gothic Book" w:hAnsi="Franklin Gothic Book"/>
-          <w:sz w:val="24"/>
-          <w:szCs w:val="24"/>
-        </w:rPr>
-      </w:pPr>
-      <w:proofErr w:type="spellStart"/>
-      <w:proofErr w:type="gramStart"/>
-      <w:r>
-        <w:rPr>
-          <w:rFonts w:ascii="Franklin Gothic Book" w:hAnsi="Franklin Gothic Book"/>
-          <w:sz w:val="24"/>
-          <w:szCs w:val="24"/>
-        </w:rPr>
-        <w:t>root.render</w:t>
-      </w:r>
-      <w:proofErr w:type="spellEnd"/>
-      <w:proofErr w:type="gramEnd"/>
-      <w:r>
-        <w:rPr>
-          <w:rFonts w:ascii="Franklin Gothic Book" w:hAnsi="Franklin Gothic Book"/>
-          <w:sz w:val="24"/>
-          <w:szCs w:val="24"/>
-        </w:rPr>
-        <w:t>( &lt;</w:t>
-      </w:r>
-      <w:proofErr w:type="spellStart"/>
-      <w:r>
-        <w:rPr>
-          <w:rFonts w:ascii="Franklin Gothic Book" w:hAnsi="Franklin Gothic Book"/>
-          <w:sz w:val="24"/>
-          <w:szCs w:val="24"/>
-        </w:rPr>
-        <w:t>RootComponentTag</w:t>
-      </w:r>
-      <w:proofErr w:type="spellEnd"/>
-      <w:r>
-        <w:rPr>
-          <w:rFonts w:ascii="Franklin Gothic Book" w:hAnsi="Franklin Gothic Book"/>
-          <w:sz w:val="24"/>
-          <w:szCs w:val="24"/>
-        </w:rPr>
-        <w:t xml:space="preserve"> /&gt; )</w:t>
-      </w:r>
-    </w:p>
-    <w:p>
-      <w:pPr>
-        <w:rPr>
-          <w:rFonts w:ascii="Franklin Gothic Book" w:hAnsi="Franklin Gothic Book"/>
-          <w:sz w:val="24"/>
-          <w:szCs w:val="24"/>
-        </w:rPr>
-      </w:pPr>
-      <w:r>
-        <w:rPr>
-          <w:rFonts w:ascii="Franklin Gothic Book" w:hAnsi="Franklin Gothic Book"/>
-          <w:sz w:val="24"/>
-          <w:szCs w:val="24"/>
-        </w:rPr>
-        <w:t xml:space="preserve">function </w:t>
-      </w:r>
-      <w:proofErr w:type="spellStart"/>
-      <w:proofErr w:type="gramStart"/>
-      <w:r>
-        <w:rPr>
-          <w:rFonts w:ascii="Franklin Gothic Book" w:hAnsi="Franklin Gothic Book"/>
-          <w:sz w:val="24"/>
-          <w:szCs w:val="24"/>
-        </w:rPr>
-        <w:t>RootComponentTag</w:t>
-      </w:r>
-      <w:proofErr w:type="spellEnd"/>
-      <w:r>
-        <w:rPr>
-          <w:rFonts w:ascii="Franklin Gothic Book" w:hAnsi="Franklin Gothic Book"/>
-          <w:sz w:val="24"/>
-          <w:szCs w:val="24"/>
-        </w:rPr>
-        <w:t>(</w:t>
-      </w:r>
-      <w:proofErr w:type="gramEnd"/>
-      <w:r>
-        <w:rPr>
-          <w:rFonts w:ascii="Franklin Gothic Book" w:hAnsi="Franklin Gothic Book"/>
-          <w:sz w:val="24"/>
-          <w:szCs w:val="24"/>
-        </w:rPr>
-        <w:t>) { return complex components }</w:t>
+        <w:t>let root = ReactDOM.createRoot( document.getElementById(“root”) );</w:t>
+      </w:r>
+    </w:p>
+    <w:p>
+      <w:pPr>
+        <w:rPr>
+          <w:rFonts w:ascii="Franklin Gothic Book" w:hAnsi="Franklin Gothic Book"/>
+          <w:sz w:val="24"/>
+          <w:szCs w:val="24"/>
+        </w:rPr>
+      </w:pPr>
+      <w:r>
+        <w:rPr>
+          <w:rFonts w:ascii="Franklin Gothic Book" w:hAnsi="Franklin Gothic Book"/>
+          <w:sz w:val="24"/>
+          <w:szCs w:val="24"/>
+        </w:rPr>
+        <w:t>root.render( &lt;RootComponentTag /&gt; )</w:t>
+      </w:r>
+    </w:p>
+    <w:p>
+      <w:pPr>
+        <w:rPr>
+          <w:rFonts w:ascii="Franklin Gothic Book" w:hAnsi="Franklin Gothic Book"/>
+          <w:sz w:val="24"/>
+          <w:szCs w:val="24"/>
+        </w:rPr>
+      </w:pPr>
+      <w:r>
+        <w:rPr>
+          <w:rFonts w:ascii="Franklin Gothic Book" w:hAnsi="Franklin Gothic Book"/>
+          <w:sz w:val="24"/>
+          <w:szCs w:val="24"/>
+        </w:rPr>
+        <w:t>function RootComponentTag() { return complex components }</w:t>
       </w:r>
     </w:p>
     <w:p>
@@ -5407,6 +4183,7 @@
       <w:r>
         <w:rPr>
           <w:rFonts w:ascii="Franklin Gothic Book" w:hAnsi="Franklin Gothic Book"/>
+          <w:noProof/>
           <w:sz w:val="24"/>
           <w:szCs w:val="24"/>
         </w:rPr>
@@ -5492,18 +4269,8 @@
           <w:sz w:val="24"/>
           <w:szCs w:val="24"/>
         </w:rPr>
-        <w:t xml:space="preserve">npm start: This runs the react application on a live server in 3000 </w:t>
-      </w:r>
-      <w:proofErr w:type="gramStart"/>
-      <w:r>
-        <w:rPr>
-          <w:rFonts w:ascii="Franklin Gothic Book" w:hAnsi="Franklin Gothic Book"/>
-          <w:sz w:val="24"/>
-          <w:szCs w:val="24"/>
-        </w:rPr>
-        <w:t>port</w:t>
-      </w:r>
-      <w:proofErr w:type="gramEnd"/>
+        <w:t>npm start: This runs the react application on a live server in 3000 port</w:t>
+      </w:r>
     </w:p>
     <w:p>
       <w:pPr>
@@ -5565,6 +4332,7 @@
       <w:r>
         <w:rPr>
           <w:rFonts w:ascii="Franklin Gothic Book" w:hAnsi="Franklin Gothic Book"/>
+          <w:noProof/>
           <w:sz w:val="24"/>
           <w:szCs w:val="24"/>
         </w:rPr>
@@ -5707,25 +4475,7 @@
           <w:sz w:val="24"/>
           <w:szCs w:val="24"/>
         </w:rPr>
-        <w:t xml:space="preserve">Before React.js 16 there were many differences in class based and </w:t>
-      </w:r>
-      <w:proofErr w:type="gramStart"/>
-      <w:r>
-        <w:rPr>
-          <w:rFonts w:ascii="Franklin Gothic Book" w:hAnsi="Franklin Gothic Book"/>
-          <w:sz w:val="24"/>
-          <w:szCs w:val="24"/>
-        </w:rPr>
-        <w:t>function based</w:t>
-      </w:r>
-      <w:proofErr w:type="gramEnd"/>
-      <w:r>
-        <w:rPr>
-          <w:rFonts w:ascii="Franklin Gothic Book" w:hAnsi="Franklin Gothic Book"/>
-          <w:sz w:val="24"/>
-          <w:szCs w:val="24"/>
-        </w:rPr>
-        <w:t xml:space="preserve"> components, but afterwards they provided same features in both</w:t>
+        <w:t>Before React.js 16 there were many differences in class based and function based components, but afterwards they provided same features in both</w:t>
       </w:r>
     </w:p>
     <w:p>
@@ -5753,27 +4503,7 @@
           <w:highlight w:val="yellow"/>
         </w:rPr>
         <w:lastRenderedPageBreak/>
-        <w:t xml:space="preserve">Creating </w:t>
-      </w:r>
-      <w:proofErr w:type="gramStart"/>
-      <w:r>
-        <w:rPr>
-          <w:rFonts w:ascii="Franklin Gothic Book" w:hAnsi="Franklin Gothic Book"/>
-          <w:sz w:val="24"/>
-          <w:szCs w:val="24"/>
-          <w:highlight w:val="yellow"/>
-        </w:rPr>
-        <w:t>class based</w:t>
-      </w:r>
-      <w:proofErr w:type="gramEnd"/>
-      <w:r>
-        <w:rPr>
-          <w:rFonts w:ascii="Franklin Gothic Book" w:hAnsi="Franklin Gothic Book"/>
-          <w:sz w:val="24"/>
-          <w:szCs w:val="24"/>
-          <w:highlight w:val="yellow"/>
-        </w:rPr>
-        <w:t xml:space="preserve"> components.</w:t>
+        <w:t>Creating class based components.</w:t>
       </w:r>
     </w:p>
     <w:p>
@@ -5799,25 +4529,7 @@
           <w:szCs w:val="24"/>
         </w:rPr>
         <w:br/>
-        <w:t xml:space="preserve">   </w:t>
-      </w:r>
-      <w:proofErr w:type="gramStart"/>
-      <w:r>
-        <w:rPr>
-          <w:rFonts w:ascii="Franklin Gothic Book" w:hAnsi="Franklin Gothic Book"/>
-          <w:sz w:val="24"/>
-          <w:szCs w:val="24"/>
-        </w:rPr>
-        <w:t>render(</w:t>
-      </w:r>
-      <w:proofErr w:type="gramEnd"/>
-      <w:r>
-        <w:rPr>
-          <w:rFonts w:ascii="Franklin Gothic Book" w:hAnsi="Franklin Gothic Book"/>
-          <w:sz w:val="24"/>
-          <w:szCs w:val="24"/>
-        </w:rPr>
-        <w:t>) {</w:t>
+        <w:t xml:space="preserve">   render() {</w:t>
       </w:r>
       <w:r>
         <w:rPr>
@@ -5878,25 +4590,7 @@
           <w:sz w:val="24"/>
           <w:szCs w:val="24"/>
         </w:rPr>
-        <w:t xml:space="preserve">function </w:t>
-      </w:r>
-      <w:proofErr w:type="gramStart"/>
-      <w:r>
-        <w:rPr>
-          <w:rFonts w:ascii="Franklin Gothic Book" w:hAnsi="Franklin Gothic Book"/>
-          <w:sz w:val="24"/>
-          <w:szCs w:val="24"/>
-        </w:rPr>
-        <w:t>Hello(</w:t>
-      </w:r>
-      <w:proofErr w:type="gramEnd"/>
-      <w:r>
-        <w:rPr>
-          <w:rFonts w:ascii="Franklin Gothic Book" w:hAnsi="Franklin Gothic Book"/>
-          <w:sz w:val="24"/>
-          <w:szCs w:val="24"/>
-        </w:rPr>
-        <w:t>) {</w:t>
+        <w:t>function Hello() {</w:t>
       </w:r>
       <w:r>
         <w:rPr>
@@ -5949,25 +4643,7 @@
           <w:sz w:val="24"/>
           <w:szCs w:val="24"/>
         </w:rPr>
-        <w:t xml:space="preserve"> Before React V16, certain things were not able to do with functions hence classes had to be used, but the latest version of React has everything that can be done in </w:t>
-      </w:r>
-      <w:proofErr w:type="gramStart"/>
-      <w:r>
-        <w:rPr>
-          <w:rFonts w:ascii="Franklin Gothic Book" w:hAnsi="Franklin Gothic Book"/>
-          <w:sz w:val="24"/>
-          <w:szCs w:val="24"/>
-        </w:rPr>
-        <w:t>function based</w:t>
-      </w:r>
-      <w:proofErr w:type="gramEnd"/>
-      <w:r>
-        <w:rPr>
-          <w:rFonts w:ascii="Franklin Gothic Book" w:hAnsi="Franklin Gothic Book"/>
-          <w:sz w:val="24"/>
-          <w:szCs w:val="24"/>
-        </w:rPr>
-        <w:t xml:space="preserve"> components, you can avoid using class based components</w:t>
+        <w:t xml:space="preserve"> Before React V16, certain things were not able to do with functions hence classes had to be used, but the latest version of React has everything that can be done in function based components, you can avoid using class based components</w:t>
       </w:r>
     </w:p>
     <w:p>
@@ -6055,25 +4731,7 @@
           <w:sz w:val="24"/>
           <w:szCs w:val="24"/>
         </w:rPr>
-        <w:t xml:space="preserve">, even the </w:t>
-      </w:r>
-      <w:proofErr w:type="spellStart"/>
-      <w:r>
-        <w:rPr>
-          <w:rFonts w:ascii="Franklin Gothic Book" w:hAnsi="Franklin Gothic Book"/>
-          <w:sz w:val="24"/>
-          <w:szCs w:val="24"/>
-        </w:rPr>
-        <w:t>self closing</w:t>
-      </w:r>
-      <w:proofErr w:type="spellEnd"/>
-      <w:r>
-        <w:rPr>
-          <w:rFonts w:ascii="Franklin Gothic Book" w:hAnsi="Franklin Gothic Book"/>
-          <w:sz w:val="24"/>
-          <w:szCs w:val="24"/>
-        </w:rPr>
-        <w:t xml:space="preserve"> tags </w:t>
+        <w:t xml:space="preserve">, even the self closing tags </w:t>
       </w:r>
     </w:p>
     <w:p>
@@ -6131,25 +4789,7 @@
           <w:sz w:val="24"/>
           <w:szCs w:val="24"/>
         </w:rPr>
-        <w:t xml:space="preserve">It is strict about the contents, if some tags </w:t>
-      </w:r>
-      <w:proofErr w:type="gramStart"/>
-      <w:r>
-        <w:rPr>
-          <w:rFonts w:ascii="Franklin Gothic Book" w:hAnsi="Franklin Gothic Book"/>
-          <w:sz w:val="24"/>
-          <w:szCs w:val="24"/>
-        </w:rPr>
-        <w:t>doesn’t</w:t>
-      </w:r>
-      <w:proofErr w:type="gramEnd"/>
-      <w:r>
-        <w:rPr>
-          <w:rFonts w:ascii="Franklin Gothic Book" w:hAnsi="Franklin Gothic Book"/>
-          <w:sz w:val="24"/>
-          <w:szCs w:val="24"/>
-        </w:rPr>
-        <w:t xml:space="preserve"> have content you can’t have contents in that tag, JSX throws error</w:t>
+        <w:t>It is strict about the contents, if some tags doesn’t have content you can’t have contents in that tag, JSX throws error</w:t>
       </w:r>
     </w:p>
     <w:p>
@@ -6220,25 +4860,7 @@
           <w:sz w:val="24"/>
           <w:szCs w:val="24"/>
         </w:rPr>
-        <w:t xml:space="preserve">You can use </w:t>
-      </w:r>
-      <w:proofErr w:type="gramStart"/>
-      <w:r>
-        <w:rPr>
-          <w:rFonts w:ascii="Franklin Gothic Book" w:hAnsi="Franklin Gothic Book"/>
-          <w:sz w:val="24"/>
-          <w:szCs w:val="24"/>
-        </w:rPr>
-        <w:t>{ expression</w:t>
-      </w:r>
-      <w:proofErr w:type="gramEnd"/>
-      <w:r>
-        <w:rPr>
-          <w:rFonts w:ascii="Franklin Gothic Book" w:hAnsi="Franklin Gothic Book"/>
-          <w:sz w:val="24"/>
-          <w:szCs w:val="24"/>
-        </w:rPr>
-        <w:t xml:space="preserve"> } to display the data</w:t>
+        <w:t>You can use { expression } to display the data</w:t>
       </w:r>
     </w:p>
     <w:p>
@@ -6281,25 +4903,7 @@
           <w:sz w:val="24"/>
           <w:szCs w:val="24"/>
         </w:rPr>
-        <w:t xml:space="preserve">function </w:t>
-      </w:r>
-      <w:proofErr w:type="gramStart"/>
-      <w:r>
-        <w:rPr>
-          <w:rFonts w:ascii="Franklin Gothic Book" w:hAnsi="Franklin Gothic Book"/>
-          <w:sz w:val="24"/>
-          <w:szCs w:val="24"/>
-        </w:rPr>
-        <w:t>App(</w:t>
-      </w:r>
-      <w:proofErr w:type="gramEnd"/>
-      <w:r>
-        <w:rPr>
-          <w:rFonts w:ascii="Franklin Gothic Book" w:hAnsi="Franklin Gothic Book"/>
-          <w:sz w:val="24"/>
-          <w:szCs w:val="24"/>
-        </w:rPr>
-        <w:t>) {</w:t>
+        <w:t>function App() {</w:t>
       </w:r>
       <w:r>
         <w:rPr>
@@ -6418,6 +5022,7 @@
       <w:r>
         <w:rPr>
           <w:rFonts w:ascii="Franklin Gothic Book" w:hAnsi="Franklin Gothic Book"/>
+          <w:noProof/>
           <w:sz w:val="24"/>
           <w:szCs w:val="24"/>
         </w:rPr>
@@ -6534,60 +5139,24 @@
           <w:sz w:val="24"/>
           <w:szCs w:val="24"/>
         </w:rPr>
-        <w:t xml:space="preserve">let user1 = </w:t>
-      </w:r>
-      <w:proofErr w:type="gramStart"/>
-      <w:r>
-        <w:rPr>
-          <w:rFonts w:ascii="Franklin Gothic Book" w:hAnsi="Franklin Gothic Book"/>
-          <w:sz w:val="24"/>
-          <w:szCs w:val="24"/>
-        </w:rPr>
-        <w:t>{ name</w:t>
-      </w:r>
-      <w:proofErr w:type="gramEnd"/>
-      <w:r>
-        <w:rPr>
-          <w:rFonts w:ascii="Franklin Gothic Book" w:hAnsi="Franklin Gothic Book"/>
-          <w:sz w:val="24"/>
-          <w:szCs w:val="24"/>
-        </w:rPr>
-        <w:t xml:space="preserve"> : “Sachin”, profession: “Cricketer”}</w:t>
-      </w:r>
-    </w:p>
-    <w:p>
-      <w:pPr>
-        <w:rPr>
-          <w:rFonts w:ascii="Franklin Gothic Book" w:hAnsi="Franklin Gothic Book"/>
-          <w:sz w:val="24"/>
-          <w:szCs w:val="24"/>
-        </w:rPr>
-      </w:pPr>
-      <w:r>
-        <w:rPr>
-          <w:rFonts w:ascii="Franklin Gothic Book" w:hAnsi="Franklin Gothic Book"/>
-          <w:sz w:val="24"/>
-          <w:szCs w:val="24"/>
-        </w:rPr>
-        <w:t xml:space="preserve">&lt;User </w:t>
-      </w:r>
-      <w:proofErr w:type="spellStart"/>
-      <w:r>
-        <w:rPr>
-          <w:rFonts w:ascii="Franklin Gothic Book" w:hAnsi="Franklin Gothic Book"/>
-          <w:sz w:val="24"/>
-          <w:szCs w:val="24"/>
-        </w:rPr>
-        <w:t>user</w:t>
-      </w:r>
-      <w:proofErr w:type="spellEnd"/>
-      <w:r>
-        <w:rPr>
-          <w:rFonts w:ascii="Franklin Gothic Book" w:hAnsi="Franklin Gothic Book"/>
-          <w:sz w:val="24"/>
-          <w:szCs w:val="24"/>
-        </w:rPr>
-        <w:t xml:space="preserve"> = {user1} /&gt;</w:t>
+        <w:t>let user1 = { name : “Sachin”, profession: “Cricketer”}</w:t>
+      </w:r>
+    </w:p>
+    <w:p>
+      <w:pPr>
+        <w:rPr>
+          <w:rFonts w:ascii="Franklin Gothic Book" w:hAnsi="Franklin Gothic Book"/>
+          <w:sz w:val="24"/>
+          <w:szCs w:val="24"/>
+        </w:rPr>
+      </w:pPr>
+      <w:r>
+        <w:rPr>
+          <w:rFonts w:ascii="Franklin Gothic Book" w:hAnsi="Franklin Gothic Book"/>
+          <w:sz w:val="24"/>
+          <w:szCs w:val="24"/>
+        </w:rPr>
+        <w:t>&lt;User user = {user1} /&gt;</w:t>
       </w:r>
       <w:r>
         <w:rPr>
@@ -6614,35 +5183,7 @@
           <w:szCs w:val="24"/>
         </w:rPr>
         <w:br/>
-        <w:t xml:space="preserve">   let profession = </w:t>
-      </w:r>
-      <w:proofErr w:type="spellStart"/>
-      <w:r>
-        <w:rPr>
-          <w:rFonts w:ascii="Franklin Gothic Book" w:hAnsi="Franklin Gothic Book"/>
-          <w:sz w:val="24"/>
-          <w:szCs w:val="24"/>
-        </w:rPr>
-        <w:t>props.</w:t>
-      </w:r>
-      <w:proofErr w:type="gramStart"/>
-      <w:r>
-        <w:rPr>
-          <w:rFonts w:ascii="Franklin Gothic Book" w:hAnsi="Franklin Gothic Book"/>
-          <w:sz w:val="24"/>
-          <w:szCs w:val="24"/>
-        </w:rPr>
-        <w:t>user.profession</w:t>
-      </w:r>
-      <w:proofErr w:type="spellEnd"/>
-      <w:proofErr w:type="gramEnd"/>
-      <w:r>
-        <w:rPr>
-          <w:rFonts w:ascii="Franklin Gothic Book" w:hAnsi="Franklin Gothic Book"/>
-          <w:sz w:val="24"/>
-          <w:szCs w:val="24"/>
-        </w:rPr>
-        <w:t>;</w:t>
+        <w:t xml:space="preserve">   let profession = props.user.profession;</w:t>
       </w:r>
       <w:r>
         <w:rPr>
@@ -6651,36 +5192,8 @@
           <w:szCs w:val="24"/>
         </w:rPr>
         <w:br/>
-        <w:t xml:space="preserve">   [or] let {name, profession} = </w:t>
-      </w:r>
-      <w:proofErr w:type="spellStart"/>
-      <w:r>
-        <w:rPr>
-          <w:rFonts w:ascii="Franklin Gothic Book" w:hAnsi="Franklin Gothic Book"/>
-          <w:sz w:val="24"/>
-          <w:szCs w:val="24"/>
-        </w:rPr>
-        <w:t>props.user</w:t>
-      </w:r>
-      <w:proofErr w:type="spellEnd"/>
-      <w:r>
-        <w:rPr>
-          <w:rFonts w:ascii="Franklin Gothic Book" w:hAnsi="Franklin Gothic Book"/>
-          <w:sz w:val="24"/>
-          <w:szCs w:val="24"/>
-        </w:rPr>
-        <w:t xml:space="preserve">; // because user has name &amp; profession property - </w:t>
-      </w:r>
-      <w:proofErr w:type="spellStart"/>
-      <w:r>
-        <w:rPr>
-          <w:rFonts w:ascii="Franklin Gothic Book" w:hAnsi="Franklin Gothic Book"/>
-          <w:sz w:val="24"/>
-          <w:szCs w:val="24"/>
-        </w:rPr>
-        <w:t>destructure</w:t>
-      </w:r>
-      <w:proofErr w:type="spellEnd"/>
+        <w:t xml:space="preserve">   [or] let {name, profession} = props.user; // because user has name &amp; profession property - destructure</w:t>
+      </w:r>
       <w:r>
         <w:rPr>
           <w:rFonts w:ascii="Franklin Gothic Book" w:hAnsi="Franklin Gothic Book"/>
@@ -6720,6 +5233,7 @@
       <w:r>
         <w:rPr>
           <w:rFonts w:ascii="Franklin Gothic Book" w:hAnsi="Franklin Gothic Book"/>
+          <w:noProof/>
           <w:sz w:val="24"/>
           <w:szCs w:val="24"/>
         </w:rPr>
@@ -6807,25 +5321,7 @@
           <w:sz w:val="24"/>
           <w:szCs w:val="24"/>
         </w:rPr>
-        <w:t xml:space="preserve">Your component names must begin with uppercase &amp; can follow the camel case i.e., HelloWorld, </w:t>
-      </w:r>
-      <w:proofErr w:type="spellStart"/>
-      <w:r>
-        <w:rPr>
-          <w:rFonts w:ascii="Franklin Gothic Book" w:hAnsi="Franklin Gothic Book"/>
-          <w:sz w:val="24"/>
-          <w:szCs w:val="24"/>
-        </w:rPr>
-        <w:t>EmployeeList</w:t>
-      </w:r>
-      <w:proofErr w:type="spellEnd"/>
-      <w:r>
-        <w:rPr>
-          <w:rFonts w:ascii="Franklin Gothic Book" w:hAnsi="Franklin Gothic Book"/>
-          <w:sz w:val="24"/>
-          <w:szCs w:val="24"/>
-        </w:rPr>
-        <w:t xml:space="preserve"> and so on.</w:t>
+        <w:t>Your component names must begin with uppercase &amp; can follow the camel case i.e., HelloWorld, EmployeeList and so on.</w:t>
       </w:r>
     </w:p>
     <w:p>
@@ -6903,97 +5399,7 @@
           <w:sz w:val="24"/>
           <w:szCs w:val="24"/>
         </w:rPr>
-        <w:t xml:space="preserve">ex: Profile component may want to perform crud operations, then </w:t>
-      </w:r>
-      <w:proofErr w:type="spellStart"/>
-      <w:r>
-        <w:rPr>
-          <w:rFonts w:ascii="Franklin Gothic Book" w:hAnsi="Franklin Gothic Book"/>
-          <w:sz w:val="24"/>
-          <w:szCs w:val="24"/>
-        </w:rPr>
-        <w:t>UpdateProfile</w:t>
-      </w:r>
-      <w:proofErr w:type="spellEnd"/>
-      <w:r>
-        <w:rPr>
-          <w:rFonts w:ascii="Franklin Gothic Book" w:hAnsi="Franklin Gothic Book"/>
-          <w:sz w:val="24"/>
-          <w:szCs w:val="24"/>
-        </w:rPr>
-        <w:t xml:space="preserve">, </w:t>
-      </w:r>
-      <w:proofErr w:type="spellStart"/>
-      <w:r>
-        <w:rPr>
-          <w:rFonts w:ascii="Franklin Gothic Book" w:hAnsi="Franklin Gothic Book"/>
-          <w:sz w:val="24"/>
-          <w:szCs w:val="24"/>
-        </w:rPr>
-        <w:t>DeleteProfile</w:t>
-      </w:r>
-      <w:proofErr w:type="spellEnd"/>
-      <w:r>
-        <w:rPr>
-          <w:rFonts w:ascii="Franklin Gothic Book" w:hAnsi="Franklin Gothic Book"/>
-          <w:sz w:val="24"/>
-          <w:szCs w:val="24"/>
-        </w:rPr>
-        <w:t xml:space="preserve">, </w:t>
-      </w:r>
-      <w:proofErr w:type="spellStart"/>
-      <w:r>
-        <w:rPr>
-          <w:rFonts w:ascii="Franklin Gothic Book" w:hAnsi="Franklin Gothic Book"/>
-          <w:sz w:val="24"/>
-          <w:szCs w:val="24"/>
-        </w:rPr>
-        <w:t>DisplayProfile</w:t>
-      </w:r>
-      <w:proofErr w:type="spellEnd"/>
-      <w:r>
-        <w:rPr>
-          <w:rFonts w:ascii="Franklin Gothic Book" w:hAnsi="Franklin Gothic Book"/>
-          <w:sz w:val="24"/>
-          <w:szCs w:val="24"/>
-        </w:rPr>
-        <w:t xml:space="preserve"> all can be kept in a single </w:t>
-      </w:r>
-      <w:proofErr w:type="spellStart"/>
-      <w:r>
-        <w:rPr>
-          <w:rFonts w:ascii="Franklin Gothic Book" w:hAnsi="Franklin Gothic Book"/>
-          <w:sz w:val="24"/>
-          <w:szCs w:val="24"/>
-        </w:rPr>
-        <w:t>js</w:t>
-      </w:r>
-      <w:proofErr w:type="spellEnd"/>
-      <w:r>
-        <w:rPr>
-          <w:rFonts w:ascii="Franklin Gothic Book" w:hAnsi="Franklin Gothic Book"/>
-          <w:sz w:val="24"/>
-          <w:szCs w:val="24"/>
-        </w:rPr>
-        <w:t xml:space="preserve"> file, then other related components can be another </w:t>
-      </w:r>
-      <w:proofErr w:type="spellStart"/>
-      <w:r>
-        <w:rPr>
-          <w:rFonts w:ascii="Franklin Gothic Book" w:hAnsi="Franklin Gothic Book"/>
-          <w:sz w:val="24"/>
-          <w:szCs w:val="24"/>
-        </w:rPr>
-        <w:t>js</w:t>
-      </w:r>
-      <w:proofErr w:type="spellEnd"/>
-      <w:r>
-        <w:rPr>
-          <w:rFonts w:ascii="Franklin Gothic Book" w:hAnsi="Franklin Gothic Book"/>
-          <w:sz w:val="24"/>
-          <w:szCs w:val="24"/>
-        </w:rPr>
-        <w:t xml:space="preserve"> file</w:t>
+        <w:t>ex: Profile component may want to perform crud operations, then UpdateProfile, DeleteProfile, DisplayProfile all can be kept in a single js file, then other related components can be another js file</w:t>
       </w:r>
     </w:p>
     <w:p>
@@ -7063,25 +5469,7 @@
           <w:szCs w:val="24"/>
         </w:rPr>
         <w:br/>
-        <w:t xml:space="preserve">   constructor(props) </w:t>
-      </w:r>
-      <w:proofErr w:type="gramStart"/>
-      <w:r>
-        <w:rPr>
-          <w:rFonts w:ascii="Franklin Gothic Book" w:hAnsi="Franklin Gothic Book"/>
-          <w:sz w:val="24"/>
-          <w:szCs w:val="24"/>
-        </w:rPr>
-        <w:t>{ super</w:t>
-      </w:r>
-      <w:proofErr w:type="gramEnd"/>
-      <w:r>
-        <w:rPr>
-          <w:rFonts w:ascii="Franklin Gothic Book" w:hAnsi="Franklin Gothic Book"/>
-          <w:sz w:val="24"/>
-          <w:szCs w:val="24"/>
-        </w:rPr>
-        <w:t>(props); }</w:t>
+        <w:t xml:space="preserve">   constructor(props) { super(props); }</w:t>
       </w:r>
       <w:r>
         <w:rPr>
@@ -7099,25 +5487,7 @@
           <w:szCs w:val="24"/>
         </w:rPr>
         <w:br/>
-        <w:t xml:space="preserve">       return {</w:t>
-      </w:r>
-      <w:proofErr w:type="spellStart"/>
-      <w:r>
-        <w:rPr>
-          <w:rFonts w:ascii="Franklin Gothic Book" w:hAnsi="Franklin Gothic Book"/>
-          <w:sz w:val="24"/>
-          <w:szCs w:val="24"/>
-        </w:rPr>
-        <w:t>this.props</w:t>
-      </w:r>
-      <w:proofErr w:type="spellEnd"/>
-      <w:r>
-        <w:rPr>
-          <w:rFonts w:ascii="Franklin Gothic Book" w:hAnsi="Franklin Gothic Book"/>
-          <w:sz w:val="24"/>
-          <w:szCs w:val="24"/>
-        </w:rPr>
-        <w:t>};</w:t>
+        <w:t xml:space="preserve">       return {this.props};</w:t>
       </w:r>
       <w:r>
         <w:rPr>
@@ -7149,6 +5519,7 @@
       <w:r>
         <w:rPr>
           <w:rFonts w:ascii="Franklin Gothic Book" w:hAnsi="Franklin Gothic Book"/>
+          <w:noProof/>
           <w:sz w:val="24"/>
           <w:szCs w:val="24"/>
         </w:rPr>
@@ -7332,88 +5703,24 @@
           <w:sz w:val="24"/>
           <w:szCs w:val="24"/>
         </w:rPr>
-        <w:t xml:space="preserve"> It is used inside the JS </w:t>
-      </w:r>
-      <w:proofErr w:type="gramStart"/>
-      <w:r>
-        <w:rPr>
-          <w:rFonts w:ascii="Franklin Gothic Book" w:hAnsi="Franklin Gothic Book"/>
-          <w:sz w:val="24"/>
-          <w:szCs w:val="24"/>
-        </w:rPr>
-        <w:t>code,</w:t>
-      </w:r>
-      <w:proofErr w:type="gramEnd"/>
-      <w:r>
-        <w:rPr>
-          <w:rFonts w:ascii="Franklin Gothic Book" w:hAnsi="Franklin Gothic Book"/>
-          <w:sz w:val="24"/>
-          <w:szCs w:val="24"/>
-        </w:rPr>
-        <w:t xml:space="preserve"> hence you must access the property and the value like a Javascript object</w:t>
-      </w:r>
-    </w:p>
-    <w:p>
-      <w:pPr>
-        <w:rPr>
-          <w:rFonts w:ascii="Franklin Gothic Book" w:hAnsi="Franklin Gothic Book"/>
-          <w:sz w:val="24"/>
-          <w:szCs w:val="24"/>
-        </w:rPr>
-      </w:pPr>
-      <w:r>
-        <w:rPr>
-          <w:rFonts w:ascii="Franklin Gothic Book" w:hAnsi="Franklin Gothic Book"/>
-          <w:sz w:val="24"/>
-          <w:szCs w:val="24"/>
-        </w:rPr>
-        <w:t xml:space="preserve">In CSS you write </w:t>
-      </w:r>
-      <w:proofErr w:type="gramStart"/>
-      <w:r>
-        <w:rPr>
-          <w:rFonts w:ascii="Franklin Gothic Book" w:hAnsi="Franklin Gothic Book"/>
-          <w:sz w:val="24"/>
-          <w:szCs w:val="24"/>
-        </w:rPr>
-        <w:t>{ “</w:t>
-      </w:r>
-      <w:proofErr w:type="spellStart"/>
-      <w:proofErr w:type="gramEnd"/>
-      <w:r>
-        <w:rPr>
-          <w:rFonts w:ascii="Franklin Gothic Book" w:hAnsi="Franklin Gothic Book"/>
-          <w:sz w:val="24"/>
-          <w:szCs w:val="24"/>
-        </w:rPr>
-        <w:t>color”:”red</w:t>
-      </w:r>
-      <w:proofErr w:type="spellEnd"/>
-      <w:r>
-        <w:rPr>
-          <w:rFonts w:ascii="Franklin Gothic Book" w:hAnsi="Franklin Gothic Book"/>
-          <w:sz w:val="24"/>
-          <w:szCs w:val="24"/>
-        </w:rPr>
-        <w:t>”, “</w:t>
-      </w:r>
-      <w:proofErr w:type="spellStart"/>
-      <w:r>
-        <w:rPr>
-          <w:rFonts w:ascii="Franklin Gothic Book" w:hAnsi="Franklin Gothic Book"/>
-          <w:sz w:val="24"/>
-          <w:szCs w:val="24"/>
-        </w:rPr>
-        <w:t>background-color”:”yellow</w:t>
-      </w:r>
-      <w:proofErr w:type="spellEnd"/>
-      <w:r>
-        <w:rPr>
-          <w:rFonts w:ascii="Franklin Gothic Book" w:hAnsi="Franklin Gothic Book"/>
-          <w:sz w:val="24"/>
-          <w:szCs w:val="24"/>
-        </w:rPr>
-        <w:t>” }</w:t>
+        <w:t xml:space="preserve"> It is used inside the JS code, hence you must access the property and the value like a Javascript object</w:t>
+      </w:r>
+    </w:p>
+    <w:p>
+      <w:pPr>
+        <w:rPr>
+          <w:rFonts w:ascii="Franklin Gothic Book" w:hAnsi="Franklin Gothic Book"/>
+          <w:sz w:val="24"/>
+          <w:szCs w:val="24"/>
+        </w:rPr>
+      </w:pPr>
+      <w:r>
+        <w:rPr>
+          <w:rFonts w:ascii="Franklin Gothic Book" w:hAnsi="Franklin Gothic Book"/>
+          <w:sz w:val="24"/>
+          <w:szCs w:val="24"/>
+        </w:rPr>
+        <w:t>In CSS you write { “color”:”red”, “background-color”:”yellow” }</w:t>
       </w:r>
     </w:p>
     <w:p>
@@ -7440,89 +5747,44 @@
         </w:rPr>
         <w:t xml:space="preserve">let styles = </w:t>
       </w:r>
-      <w:proofErr w:type="gramStart"/>
-      <w:r>
-        <w:rPr>
-          <w:rFonts w:ascii="Franklin Gothic Book" w:hAnsi="Franklin Gothic Book"/>
-          <w:sz w:val="24"/>
-          <w:szCs w:val="24"/>
-        </w:rPr>
-        <w:t>{ color</w:t>
-      </w:r>
-      <w:proofErr w:type="gramEnd"/>
-      <w:r>
-        <w:rPr>
-          <w:rFonts w:ascii="Franklin Gothic Book" w:hAnsi="Franklin Gothic Book"/>
-          <w:sz w:val="24"/>
-          <w:szCs w:val="24"/>
-        </w:rPr>
-        <w:t xml:space="preserve"> : “red”, </w:t>
-      </w:r>
-      <w:proofErr w:type="spellStart"/>
-      <w:r>
-        <w:rPr>
-          <w:rFonts w:ascii="Franklin Gothic Book" w:hAnsi="Franklin Gothic Book"/>
-          <w:sz w:val="24"/>
-          <w:szCs w:val="24"/>
-        </w:rPr>
-        <w:t>backgroundColor</w:t>
-      </w:r>
-      <w:proofErr w:type="spellEnd"/>
-      <w:r>
-        <w:rPr>
-          <w:rFonts w:ascii="Franklin Gothic Book" w:hAnsi="Franklin Gothic Book"/>
-          <w:sz w:val="24"/>
-          <w:szCs w:val="24"/>
-        </w:rPr>
-        <w:t xml:space="preserve"> : “yellow” }</w:t>
-      </w:r>
-    </w:p>
-    <w:p>
-      <w:pPr>
-        <w:rPr>
-          <w:rFonts w:ascii="Franklin Gothic Book" w:hAnsi="Franklin Gothic Book"/>
-          <w:sz w:val="24"/>
-          <w:szCs w:val="24"/>
-        </w:rPr>
-      </w:pPr>
-      <w:r>
-        <w:rPr>
-          <w:rFonts w:ascii="Franklin Gothic Book" w:hAnsi="Franklin Gothic Book"/>
-          <w:sz w:val="24"/>
-          <w:szCs w:val="24"/>
-        </w:rPr>
-        <w:t xml:space="preserve">&lt;p style = </w:t>
-      </w:r>
-      <w:proofErr w:type="gramStart"/>
-      <w:r>
-        <w:rPr>
-          <w:rFonts w:ascii="Franklin Gothic Book" w:hAnsi="Franklin Gothic Book"/>
-          <w:sz w:val="24"/>
-          <w:szCs w:val="24"/>
-        </w:rPr>
-        <w:t>{ styles</w:t>
-      </w:r>
-      <w:proofErr w:type="gramEnd"/>
-      <w:r>
-        <w:rPr>
-          <w:rFonts w:ascii="Franklin Gothic Book" w:hAnsi="Franklin Gothic Book"/>
-          <w:sz w:val="24"/>
-          <w:szCs w:val="24"/>
-        </w:rPr>
-        <w:t xml:space="preserve"> } &gt;Some content&lt;/p&gt;</w:t>
-      </w:r>
-    </w:p>
-    <w:p>
-      <w:pPr>
-        <w:rPr>
-          <w:rFonts w:ascii="Franklin Gothic Book" w:hAnsi="Franklin Gothic Book"/>
-          <w:sz w:val="24"/>
-          <w:szCs w:val="24"/>
-        </w:rPr>
-      </w:pPr>
-      <w:r>
-        <w:rPr>
-          <w:rFonts w:ascii="Franklin Gothic Book" w:hAnsi="Franklin Gothic Book"/>
+      <w:r>
+        <w:rPr>
+          <w:rFonts w:ascii="Franklin Gothic Book" w:hAnsi="Franklin Gothic Book"/>
+          <w:sz w:val="24"/>
+          <w:szCs w:val="24"/>
+        </w:rPr>
+        <w:t>{ color : “red”, backgroundColor : “yellow” }</w:t>
+      </w:r>
+    </w:p>
+    <w:p>
+      <w:pPr>
+        <w:rPr>
+          <w:rFonts w:ascii="Franklin Gothic Book" w:hAnsi="Franklin Gothic Book"/>
+          <w:sz w:val="24"/>
+          <w:szCs w:val="24"/>
+        </w:rPr>
+      </w:pPr>
+      <w:r>
+        <w:rPr>
+          <w:rFonts w:ascii="Franklin Gothic Book" w:hAnsi="Franklin Gothic Book"/>
+          <w:sz w:val="24"/>
+          <w:szCs w:val="24"/>
+        </w:rPr>
+        <w:t>&lt;p style = { styles } &gt;Some content&lt;/p&gt;</w:t>
+      </w:r>
+    </w:p>
+    <w:p>
+      <w:pPr>
+        <w:rPr>
+          <w:rFonts w:ascii="Franklin Gothic Book" w:hAnsi="Franklin Gothic Book"/>
+          <w:sz w:val="24"/>
+          <w:szCs w:val="24"/>
+        </w:rPr>
+      </w:pPr>
+      <w:r>
+        <w:rPr>
+          <w:rFonts w:ascii="Franklin Gothic Book" w:hAnsi="Franklin Gothic Book"/>
+          <w:noProof/>
           <w:sz w:val="24"/>
           <w:szCs w:val="24"/>
         </w:rPr>
@@ -7623,25 +5885,7 @@
           <w:sz w:val="24"/>
           <w:szCs w:val="24"/>
         </w:rPr>
-        <w:t xml:space="preserve">You need to import the </w:t>
-      </w:r>
-      <w:proofErr w:type="spellStart"/>
-      <w:r>
-        <w:rPr>
-          <w:rFonts w:ascii="Franklin Gothic Book" w:hAnsi="Franklin Gothic Book"/>
-          <w:sz w:val="24"/>
-          <w:szCs w:val="24"/>
-        </w:rPr>
-        <w:t>css</w:t>
-      </w:r>
-      <w:proofErr w:type="spellEnd"/>
-      <w:r>
-        <w:rPr>
-          <w:rFonts w:ascii="Franklin Gothic Book" w:hAnsi="Franklin Gothic Book"/>
-          <w:sz w:val="24"/>
-          <w:szCs w:val="24"/>
-        </w:rPr>
-        <w:t xml:space="preserve"> of bootstrap in the index.css file (global stylesheet)</w:t>
+        <w:t>You need to import the css of bootstrap in the index.css file (global stylesheet)</w:t>
       </w:r>
       <w:r>
         <w:rPr>
@@ -7703,6 +5947,7 @@
       <w:r>
         <w:rPr>
           <w:rFonts w:ascii="Franklin Gothic Book" w:hAnsi="Franklin Gothic Book"/>
+          <w:noProof/>
           <w:sz w:val="24"/>
           <w:szCs w:val="24"/>
         </w:rPr>
@@ -7781,6 +6026,7 @@
       <w:r>
         <w:rPr>
           <w:rFonts w:ascii="Franklin Gothic Book" w:hAnsi="Franklin Gothic Book"/>
+          <w:noProof/>
           <w:sz w:val="24"/>
           <w:szCs w:val="24"/>
         </w:rPr>
@@ -7851,6 +6097,7 @@
       <w:r>
         <w:rPr>
           <w:rFonts w:ascii="Franklin Gothic Book" w:hAnsi="Franklin Gothic Book"/>
+          <w:noProof/>
           <w:sz w:val="24"/>
           <w:szCs w:val="24"/>
         </w:rPr>
@@ -7906,40 +6153,21 @@
           <w:szCs w:val="24"/>
           <w:highlight w:val="yellow"/>
         </w:rPr>
-        <w:t xml:space="preserve">After importing the </w:t>
-      </w:r>
-      <w:proofErr w:type="gramStart"/>
-      <w:r>
-        <w:rPr>
-          <w:rFonts w:ascii="Franklin Gothic Book" w:hAnsi="Franklin Gothic Book"/>
-          <w:sz w:val="24"/>
-          <w:szCs w:val="24"/>
-          <w:highlight w:val="yellow"/>
-        </w:rPr>
-        <w:t>bootstrap</w:t>
-      </w:r>
-      <w:proofErr w:type="gramEnd"/>
-      <w:r>
-        <w:rPr>
-          <w:rFonts w:ascii="Franklin Gothic Book" w:hAnsi="Franklin Gothic Book"/>
-          <w:sz w:val="24"/>
-          <w:szCs w:val="24"/>
-          <w:highlight w:val="yellow"/>
-        </w:rPr>
-        <w:t xml:space="preserve"> the output looks as below</w:t>
-      </w:r>
-    </w:p>
-    <w:p>
-      <w:pPr>
-        <w:rPr>
-          <w:rFonts w:ascii="Franklin Gothic Book" w:hAnsi="Franklin Gothic Book"/>
-          <w:sz w:val="24"/>
-          <w:szCs w:val="24"/>
-        </w:rPr>
-      </w:pPr>
-      <w:r>
-        <w:rPr>
-          <w:rFonts w:ascii="Franklin Gothic Book" w:hAnsi="Franklin Gothic Book"/>
+        <w:t>After importing the bootstrap the output looks as below</w:t>
+      </w:r>
+    </w:p>
+    <w:p>
+      <w:pPr>
+        <w:rPr>
+          <w:rFonts w:ascii="Franklin Gothic Book" w:hAnsi="Franklin Gothic Book"/>
+          <w:sz w:val="24"/>
+          <w:szCs w:val="24"/>
+        </w:rPr>
+      </w:pPr>
+      <w:r>
+        <w:rPr>
+          <w:rFonts w:ascii="Franklin Gothic Book" w:hAnsi="Franklin Gothic Book"/>
+          <w:noProof/>
           <w:sz w:val="24"/>
           <w:szCs w:val="24"/>
         </w:rPr>
@@ -8149,25 +6377,7 @@
           <w:sz w:val="24"/>
           <w:szCs w:val="24"/>
         </w:rPr>
-        <w:t xml:space="preserve">let </w:t>
-      </w:r>
-      <w:proofErr w:type="spellStart"/>
-      <w:r>
-        <w:rPr>
-          <w:rFonts w:ascii="Franklin Gothic Book" w:hAnsi="Franklin Gothic Book"/>
-          <w:sz w:val="24"/>
-          <w:szCs w:val="24"/>
-        </w:rPr>
-        <w:t>iplTeams</w:t>
-      </w:r>
-      <w:proofErr w:type="spellEnd"/>
-      <w:r>
-        <w:rPr>
-          <w:rFonts w:ascii="Franklin Gothic Book" w:hAnsi="Franklin Gothic Book"/>
-          <w:sz w:val="24"/>
-          <w:szCs w:val="24"/>
-        </w:rPr>
-        <w:t xml:space="preserve"> = [“KKR”, “DC”, “RCB”, “CSK”, “RR”];</w:t>
+        <w:t>let iplTeams = [“KKR”, “DC”, “RCB”, “CSK”, “RR”];</w:t>
       </w:r>
     </w:p>
     <w:p>
@@ -8193,35 +6403,7 @@
           <w:szCs w:val="24"/>
         </w:rPr>
         <w:br/>
-        <w:t xml:space="preserve">  </w:t>
-      </w:r>
-      <w:proofErr w:type="spellStart"/>
-      <w:proofErr w:type="gramStart"/>
-      <w:r>
-        <w:rPr>
-          <w:rFonts w:ascii="Franklin Gothic Book" w:hAnsi="Franklin Gothic Book"/>
-          <w:sz w:val="24"/>
-          <w:szCs w:val="24"/>
-        </w:rPr>
-        <w:t>iplTeams.map</w:t>
-      </w:r>
-      <w:proofErr w:type="spellEnd"/>
-      <w:r>
-        <w:rPr>
-          <w:rFonts w:ascii="Franklin Gothic Book" w:hAnsi="Franklin Gothic Book"/>
-          <w:sz w:val="24"/>
-          <w:szCs w:val="24"/>
-        </w:rPr>
-        <w:t>( (</w:t>
-      </w:r>
-      <w:proofErr w:type="gramEnd"/>
-      <w:r>
-        <w:rPr>
-          <w:rFonts w:ascii="Franklin Gothic Book" w:hAnsi="Franklin Gothic Book"/>
-          <w:sz w:val="24"/>
-          <w:szCs w:val="24"/>
-        </w:rPr>
-        <w:t>v, i) =&gt; &lt;p key = {i}&gt;{v}&lt;/p&gt; );</w:t>
+        <w:t xml:space="preserve">  iplTeams.map( (v, i) =&gt; &lt;p key = {i}&gt;{v}&lt;/p&gt; );</w:t>
       </w:r>
       <w:r>
         <w:rPr>
@@ -8247,78 +6429,24 @@
           <w:sz w:val="24"/>
           <w:szCs w:val="24"/>
         </w:rPr>
-        <w:t>You can display the elements in the &lt;</w:t>
-      </w:r>
-      <w:proofErr w:type="spellStart"/>
-      <w:r>
-        <w:rPr>
-          <w:rFonts w:ascii="Franklin Gothic Book" w:hAnsi="Franklin Gothic Book"/>
-          <w:sz w:val="24"/>
-          <w:szCs w:val="24"/>
-        </w:rPr>
-        <w:t>ol</w:t>
-      </w:r>
-      <w:proofErr w:type="spellEnd"/>
-      <w:r>
-        <w:rPr>
-          <w:rFonts w:ascii="Franklin Gothic Book" w:hAnsi="Franklin Gothic Book"/>
-          <w:sz w:val="24"/>
-          <w:szCs w:val="24"/>
-        </w:rPr>
-        <w:t>&gt; or &lt;</w:t>
-      </w:r>
-      <w:proofErr w:type="spellStart"/>
-      <w:r>
-        <w:rPr>
-          <w:rFonts w:ascii="Franklin Gothic Book" w:hAnsi="Franklin Gothic Book"/>
-          <w:sz w:val="24"/>
-          <w:szCs w:val="24"/>
-        </w:rPr>
-        <w:t>ul</w:t>
-      </w:r>
-      <w:proofErr w:type="spellEnd"/>
-      <w:r>
-        <w:rPr>
-          <w:rFonts w:ascii="Franklin Gothic Book" w:hAnsi="Franklin Gothic Book"/>
-          <w:sz w:val="24"/>
-          <w:szCs w:val="24"/>
-        </w:rPr>
-        <w:t>&gt; or in the table using &lt;tr&gt;</w:t>
-      </w:r>
-    </w:p>
-    <w:p>
-      <w:pPr>
-        <w:rPr>
-          <w:rFonts w:ascii="Franklin Gothic Book" w:hAnsi="Franklin Gothic Book"/>
-          <w:sz w:val="24"/>
-          <w:szCs w:val="24"/>
-        </w:rPr>
-      </w:pPr>
-      <w:r>
-        <w:rPr>
-          <w:rFonts w:ascii="Franklin Gothic Book" w:hAnsi="Franklin Gothic Book"/>
-          <w:sz w:val="24"/>
-          <w:szCs w:val="24"/>
-        </w:rPr>
-        <w:t>&lt;</w:t>
-      </w:r>
-      <w:proofErr w:type="spellStart"/>
-      <w:r>
-        <w:rPr>
-          <w:rFonts w:ascii="Franklin Gothic Book" w:hAnsi="Franklin Gothic Book"/>
-          <w:sz w:val="24"/>
-          <w:szCs w:val="24"/>
-        </w:rPr>
-        <w:t>ol</w:t>
-      </w:r>
-      <w:proofErr w:type="spellEnd"/>
-      <w:r>
-        <w:rPr>
-          <w:rFonts w:ascii="Franklin Gothic Book" w:hAnsi="Franklin Gothic Book"/>
-          <w:sz w:val="24"/>
-          <w:szCs w:val="24"/>
-        </w:rPr>
-        <w:t>&gt;</w:t>
+        <w:t>You can display the elements in the &lt;ol&gt; or &lt;ul&gt; or in the table using &lt;tr&gt;</w:t>
+      </w:r>
+    </w:p>
+    <w:p>
+      <w:pPr>
+        <w:rPr>
+          <w:rFonts w:ascii="Franklin Gothic Book" w:hAnsi="Franklin Gothic Book"/>
+          <w:sz w:val="24"/>
+          <w:szCs w:val="24"/>
+        </w:rPr>
+      </w:pPr>
+      <w:r>
+        <w:rPr>
+          <w:rFonts w:ascii="Franklin Gothic Book" w:hAnsi="Franklin Gothic Book"/>
+          <w:sz w:val="24"/>
+          <w:szCs w:val="24"/>
+        </w:rPr>
+        <w:t>&lt;ol&gt;</w:t>
       </w:r>
       <w:r>
         <w:rPr>
@@ -8327,35 +6455,7 @@
           <w:szCs w:val="24"/>
         </w:rPr>
         <w:br/>
-        <w:t xml:space="preserve">  { </w:t>
-      </w:r>
-      <w:proofErr w:type="spellStart"/>
-      <w:proofErr w:type="gramStart"/>
-      <w:r>
-        <w:rPr>
-          <w:rFonts w:ascii="Franklin Gothic Book" w:hAnsi="Franklin Gothic Book"/>
-          <w:sz w:val="24"/>
-          <w:szCs w:val="24"/>
-        </w:rPr>
-        <w:t>iplTeams.map</w:t>
-      </w:r>
-      <w:proofErr w:type="spellEnd"/>
-      <w:r>
-        <w:rPr>
-          <w:rFonts w:ascii="Franklin Gothic Book" w:hAnsi="Franklin Gothic Book"/>
-          <w:sz w:val="24"/>
-          <w:szCs w:val="24"/>
-        </w:rPr>
-        <w:t>(</w:t>
-      </w:r>
-      <w:proofErr w:type="gramEnd"/>
-      <w:r>
-        <w:rPr>
-          <w:rFonts w:ascii="Franklin Gothic Book" w:hAnsi="Franklin Gothic Book"/>
-          <w:sz w:val="24"/>
-          <w:szCs w:val="24"/>
-        </w:rPr>
-        <w:t>(v, i) =&gt; &lt;li key = {i}&gt;{v}&lt;/li&gt;) }</w:t>
+        <w:t xml:space="preserve">  { iplTeams.map((v, i) =&gt; &lt;li key = {i}&gt;{v}&lt;/li&gt;) }</w:t>
       </w:r>
       <w:r>
         <w:rPr>
@@ -8364,25 +6464,7 @@
           <w:szCs w:val="24"/>
         </w:rPr>
         <w:br/>
-        <w:t>&lt;/</w:t>
-      </w:r>
-      <w:proofErr w:type="spellStart"/>
-      <w:r>
-        <w:rPr>
-          <w:rFonts w:ascii="Franklin Gothic Book" w:hAnsi="Franklin Gothic Book"/>
-          <w:sz w:val="24"/>
-          <w:szCs w:val="24"/>
-        </w:rPr>
-        <w:t>ol</w:t>
-      </w:r>
-      <w:proofErr w:type="spellEnd"/>
-      <w:r>
-        <w:rPr>
-          <w:rFonts w:ascii="Franklin Gothic Book" w:hAnsi="Franklin Gothic Book"/>
-          <w:sz w:val="24"/>
-          <w:szCs w:val="24"/>
-        </w:rPr>
-        <w:t>&gt;</w:t>
+        <w:t>&lt;/ol&gt;</w:t>
       </w:r>
     </w:p>
     <w:p>
@@ -8443,50 +6525,7 @@
           <w:szCs w:val="24"/>
         </w:rPr>
         <w:br/>
-      </w:r>
-      <w:r>
-        <w:rPr>
-          <w:rFonts w:ascii="Franklin Gothic Book" w:hAnsi="Franklin Gothic Book"/>
-          <w:sz w:val="24"/>
-          <w:szCs w:val="24"/>
-        </w:rPr>
-        <w:t xml:space="preserve">  { </w:t>
-      </w:r>
-      <w:proofErr w:type="gramStart"/>
-      <w:r>
-        <w:rPr>
-          <w:rFonts w:ascii="Franklin Gothic Book" w:hAnsi="Franklin Gothic Book"/>
-          <w:sz w:val="24"/>
-          <w:szCs w:val="24"/>
-        </w:rPr>
-        <w:t>imageUrl :</w:t>
-      </w:r>
-      <w:proofErr w:type="gramEnd"/>
-      <w:r>
-        <w:rPr>
-          <w:rFonts w:ascii="Franklin Gothic Book" w:hAnsi="Franklin Gothic Book"/>
-          <w:sz w:val="24"/>
-          <w:szCs w:val="24"/>
-        </w:rPr>
-        <w:t xml:space="preserve"> “</w:t>
-      </w:r>
-      <w:proofErr w:type="spellStart"/>
-      <w:r>
-        <w:rPr>
-          <w:rFonts w:ascii="Franklin Gothic Book" w:hAnsi="Franklin Gothic Book"/>
-          <w:sz w:val="24"/>
-          <w:szCs w:val="24"/>
-        </w:rPr>
-        <w:t>googleImageURL</w:t>
-      </w:r>
-      <w:proofErr w:type="spellEnd"/>
-      <w:r>
-        <w:rPr>
-          <w:rFonts w:ascii="Franklin Gothic Book" w:hAnsi="Franklin Gothic Book"/>
-          <w:sz w:val="24"/>
-          <w:szCs w:val="24"/>
-        </w:rPr>
-        <w:t>”, name : “..”, address : {state:”…”, city:”…”, pin: “…”},</w:t>
+        <w:t xml:space="preserve">  { imageUrl : “googleImageURL”, name : “..”, address : {state:”…”, city:”…”, pin: “…”},</w:t>
       </w:r>
       <w:r>
         <w:rPr>
@@ -8495,25 +6534,7 @@
           <w:szCs w:val="24"/>
         </w:rPr>
         <w:br/>
-        <w:t xml:space="preserve">  { imageUrl : “</w:t>
-      </w:r>
-      <w:proofErr w:type="spellStart"/>
-      <w:r>
-        <w:rPr>
-          <w:rFonts w:ascii="Franklin Gothic Book" w:hAnsi="Franklin Gothic Book"/>
-          <w:sz w:val="24"/>
-          <w:szCs w:val="24"/>
-        </w:rPr>
-        <w:t>googleImageURL</w:t>
-      </w:r>
-      <w:proofErr w:type="spellEnd"/>
-      <w:r>
-        <w:rPr>
-          <w:rFonts w:ascii="Franklin Gothic Book" w:hAnsi="Franklin Gothic Book"/>
-          <w:sz w:val="24"/>
-          <w:szCs w:val="24"/>
-        </w:rPr>
-        <w:t>”, name : “..”, address : {state:”…”, city:”…”, pin: “…”},</w:t>
+        <w:t xml:space="preserve">  { imageUrl : “googleImageURL”, name : “..”, address : {state:”…”, city:”…”, pin: “…”},</w:t>
       </w:r>
       <w:r>
         <w:rPr>
@@ -8522,25 +6543,7 @@
           <w:szCs w:val="24"/>
         </w:rPr>
         <w:br/>
-        <w:t xml:space="preserve">  { imageUrl : “</w:t>
-      </w:r>
-      <w:proofErr w:type="spellStart"/>
-      <w:r>
-        <w:rPr>
-          <w:rFonts w:ascii="Franklin Gothic Book" w:hAnsi="Franklin Gothic Book"/>
-          <w:sz w:val="24"/>
-          <w:szCs w:val="24"/>
-        </w:rPr>
-        <w:t>googleImageURL</w:t>
-      </w:r>
-      <w:proofErr w:type="spellEnd"/>
-      <w:r>
-        <w:rPr>
-          <w:rFonts w:ascii="Franklin Gothic Book" w:hAnsi="Franklin Gothic Book"/>
-          <w:sz w:val="24"/>
-          <w:szCs w:val="24"/>
-        </w:rPr>
-        <w:t>”, name : “..”, address : {state:”…”, city:”…”, pin: “…”},</w:t>
+        <w:t xml:space="preserve">  { imageUrl : “googleImageURL”, name : “..”, address : {state:”…”, city:”…”, pin: “…”},</w:t>
       </w:r>
       <w:r>
         <w:rPr>
@@ -8549,25 +6552,7 @@
           <w:szCs w:val="24"/>
         </w:rPr>
         <w:br/>
-        <w:t xml:space="preserve">  { imageUrl : “</w:t>
-      </w:r>
-      <w:proofErr w:type="spellStart"/>
-      <w:r>
-        <w:rPr>
-          <w:rFonts w:ascii="Franklin Gothic Book" w:hAnsi="Franklin Gothic Book"/>
-          <w:sz w:val="24"/>
-          <w:szCs w:val="24"/>
-        </w:rPr>
-        <w:t>googleImageURL</w:t>
-      </w:r>
-      <w:proofErr w:type="spellEnd"/>
-      <w:r>
-        <w:rPr>
-          <w:rFonts w:ascii="Franklin Gothic Book" w:hAnsi="Franklin Gothic Book"/>
-          <w:sz w:val="24"/>
-          <w:szCs w:val="24"/>
-        </w:rPr>
-        <w:t>”, name : “..”, address : {state:”…”, city:”…”, pin: “…”},</w:t>
+        <w:t xml:space="preserve">  { imageUrl : “googleImageURL”, name : “..”, address : {state:”…”, city:”…”, pin: “…”},</w:t>
       </w:r>
       <w:r>
         <w:rPr>
@@ -8602,43 +6587,7 @@
           <w:szCs w:val="24"/>
         </w:rPr>
         <w:br/>
-        <w:t>ex: &lt;</w:t>
-      </w:r>
-      <w:proofErr w:type="spellStart"/>
-      <w:r>
-        <w:rPr>
-          <w:rFonts w:ascii="Franklin Gothic Book" w:hAnsi="Franklin Gothic Book"/>
-          <w:sz w:val="24"/>
-          <w:szCs w:val="24"/>
-        </w:rPr>
-        <w:t>UsersList</w:t>
-      </w:r>
-      <w:proofErr w:type="spellEnd"/>
-      <w:r>
-        <w:rPr>
-          <w:rFonts w:ascii="Franklin Gothic Book" w:hAnsi="Franklin Gothic Book"/>
-          <w:sz w:val="24"/>
-          <w:szCs w:val="24"/>
-        </w:rPr>
-        <w:t xml:space="preserve"> </w:t>
-      </w:r>
-      <w:proofErr w:type="spellStart"/>
-      <w:r>
-        <w:rPr>
-          <w:rFonts w:ascii="Franklin Gothic Book" w:hAnsi="Franklin Gothic Book"/>
-          <w:sz w:val="24"/>
-          <w:szCs w:val="24"/>
-        </w:rPr>
-        <w:t>usersList</w:t>
-      </w:r>
-      <w:proofErr w:type="spellEnd"/>
-      <w:r>
-        <w:rPr>
-          <w:rFonts w:ascii="Franklin Gothic Book" w:hAnsi="Franklin Gothic Book"/>
-          <w:sz w:val="24"/>
-          <w:szCs w:val="24"/>
-        </w:rPr>
-        <w:t xml:space="preserve"> = {users} /&gt;</w:t>
+        <w:t>ex: &lt;UsersList usersList = {users} /&gt;</w:t>
       </w:r>
     </w:p>
     <w:p>
@@ -8669,6 +6618,7 @@
       <w:r>
         <w:rPr>
           <w:rFonts w:ascii="Franklin Gothic Book" w:hAnsi="Franklin Gothic Book"/>
+          <w:noProof/>
           <w:sz w:val="24"/>
           <w:szCs w:val="24"/>
         </w:rPr>
@@ -8768,25 +6718,7 @@
           <w:sz w:val="24"/>
           <w:szCs w:val="24"/>
         </w:rPr>
-        <w:t xml:space="preserve">ex: </w:t>
-      </w:r>
-      <w:proofErr w:type="gramStart"/>
-      <w:r>
-        <w:rPr>
-          <w:rFonts w:ascii="Franklin Gothic Book" w:hAnsi="Franklin Gothic Book"/>
-          <w:sz w:val="24"/>
-          <w:szCs w:val="24"/>
-        </w:rPr>
-        <w:t>{ user</w:t>
-      </w:r>
-      <w:proofErr w:type="gramEnd"/>
-      <w:r>
-        <w:rPr>
-          <w:rFonts w:ascii="Franklin Gothic Book" w:hAnsi="Franklin Gothic Book"/>
-          <w:sz w:val="24"/>
-          <w:szCs w:val="24"/>
-        </w:rPr>
-        <w:t>.address.s</w:t>
+        <w:t>ex: { user.address.s</w:t>
       </w:r>
       <w:r>
         <w:rPr>
@@ -8865,23 +6797,13 @@
           <w:szCs w:val="24"/>
         </w:rPr>
       </w:pPr>
-      <w:proofErr w:type="gramStart"/>
-      <w:r>
-        <w:rPr>
-          <w:rFonts w:ascii="Franklin Gothic Book" w:hAnsi="Franklin Gothic Book"/>
-          <w:sz w:val="24"/>
-          <w:szCs w:val="24"/>
-        </w:rPr>
-        <w:t>if( x</w:t>
-      </w:r>
-      <w:proofErr w:type="gramEnd"/>
-      <w:r>
-        <w:rPr>
-          <w:rFonts w:ascii="Franklin Gothic Book" w:hAnsi="Franklin Gothic Book"/>
-          <w:sz w:val="24"/>
-          <w:szCs w:val="24"/>
-        </w:rPr>
-        <w:t xml:space="preserve"> &gt; y ) { return &lt;div&gt;Hello&lt;/div&gt; } </w:t>
+      <w:r>
+        <w:rPr>
+          <w:rFonts w:ascii="Franklin Gothic Book" w:hAnsi="Franklin Gothic Book"/>
+          <w:sz w:val="24"/>
+          <w:szCs w:val="24"/>
+        </w:rPr>
+        <w:t xml:space="preserve">if( x &gt; y ) { return &lt;div&gt;Hello&lt;/div&gt; } </w:t>
       </w:r>
       <w:r>
         <w:rPr>
@@ -8925,56 +6847,21 @@
           <w:sz w:val="24"/>
           <w:szCs w:val="24"/>
         </w:rPr>
-        <w:t xml:space="preserve">return </w:t>
-      </w:r>
-      <w:proofErr w:type="gramStart"/>
-      <w:r>
-        <w:rPr>
-          <w:rFonts w:ascii="Franklin Gothic Book" w:hAnsi="Franklin Gothic Book"/>
-          <w:sz w:val="24"/>
-          <w:szCs w:val="24"/>
-        </w:rPr>
-        <w:t>( x</w:t>
-      </w:r>
-      <w:proofErr w:type="gramEnd"/>
-      <w:r>
-        <w:rPr>
-          <w:rFonts w:ascii="Franklin Gothic Book" w:hAnsi="Franklin Gothic Book"/>
-          <w:sz w:val="24"/>
-          <w:szCs w:val="24"/>
-        </w:rPr>
-        <w:t xml:space="preserve"> &gt; y ) ? &lt;div&gt; Hello &lt;/div</w:t>
-      </w:r>
-      <w:proofErr w:type="gramStart"/>
-      <w:r>
-        <w:rPr>
-          <w:rFonts w:ascii="Franklin Gothic Book" w:hAnsi="Franklin Gothic Book"/>
-          <w:sz w:val="24"/>
-          <w:szCs w:val="24"/>
-        </w:rPr>
-        <w:t>&gt; :</w:t>
-      </w:r>
-      <w:proofErr w:type="gramEnd"/>
-      <w:r>
-        <w:rPr>
-          <w:rFonts w:ascii="Franklin Gothic Book" w:hAnsi="Franklin Gothic Book"/>
-          <w:sz w:val="24"/>
-          <w:szCs w:val="24"/>
-        </w:rPr>
-        <w:t xml:space="preserve"> &lt;div&gt;Welcome&lt;/div&gt;</w:t>
-      </w:r>
-    </w:p>
-    <w:p>
-      <w:pPr>
-        <w:rPr>
-          <w:rFonts w:ascii="Franklin Gothic Book" w:hAnsi="Franklin Gothic Book"/>
-          <w:sz w:val="24"/>
-          <w:szCs w:val="24"/>
-        </w:rPr>
-      </w:pPr>
-      <w:r>
-        <w:rPr>
-          <w:rFonts w:ascii="Franklin Gothic Book" w:hAnsi="Franklin Gothic Book"/>
+        <w:t>return ( x &gt; y ) ? &lt;div&gt; Hello &lt;/div&gt; : &lt;div&gt;Welcome&lt;/div&gt;</w:t>
+      </w:r>
+    </w:p>
+    <w:p>
+      <w:pPr>
+        <w:rPr>
+          <w:rFonts w:ascii="Franklin Gothic Book" w:hAnsi="Franklin Gothic Book"/>
+          <w:sz w:val="24"/>
+          <w:szCs w:val="24"/>
+        </w:rPr>
+      </w:pPr>
+      <w:r>
+        <w:rPr>
+          <w:rFonts w:ascii="Franklin Gothic Book" w:hAnsi="Franklin Gothic Book"/>
+          <w:noProof/>
           <w:sz w:val="24"/>
           <w:szCs w:val="24"/>
         </w:rPr>
@@ -9045,6 +6932,7 @@
       <w:r>
         <w:rPr>
           <w:rFonts w:ascii="Franklin Gothic Book" w:hAnsi="Franklin Gothic Book"/>
+          <w:noProof/>
           <w:sz w:val="24"/>
           <w:szCs w:val="24"/>
         </w:rPr>
@@ -9114,6 +7002,7 @@
       <w:r>
         <w:rPr>
           <w:rFonts w:ascii="Franklin Gothic Book" w:hAnsi="Franklin Gothic Book"/>
+          <w:noProof/>
           <w:sz w:val="24"/>
           <w:szCs w:val="24"/>
         </w:rPr>
@@ -9304,6 +7193,7 @@
       <w:r>
         <w:rPr>
           <w:rFonts w:ascii="Franklin Gothic Book" w:hAnsi="Franklin Gothic Book"/>
+          <w:noProof/>
           <w:sz w:val="24"/>
           <w:szCs w:val="24"/>
         </w:rPr>
@@ -9373,6 +7263,7 @@
       <w:r>
         <w:rPr>
           <w:rFonts w:ascii="Franklin Gothic Book" w:hAnsi="Franklin Gothic Book"/>
+          <w:noProof/>
           <w:sz w:val="24"/>
           <w:szCs w:val="24"/>
         </w:rPr>
@@ -9555,25 +7446,7 @@
           <w:sz w:val="24"/>
           <w:szCs w:val="24"/>
         </w:rPr>
-        <w:t xml:space="preserve">Before React V16, function components were used only for props and can’t be used for states, at that time developers had to use classes to use the state, because React.Component was providing a state property for every </w:t>
-      </w:r>
-      <w:proofErr w:type="gramStart"/>
-      <w:r>
-        <w:rPr>
-          <w:rFonts w:ascii="Franklin Gothic Book" w:hAnsi="Franklin Gothic Book"/>
-          <w:sz w:val="24"/>
-          <w:szCs w:val="24"/>
-        </w:rPr>
-        <w:t>components</w:t>
-      </w:r>
-      <w:proofErr w:type="gramEnd"/>
-      <w:r>
-        <w:rPr>
-          <w:rFonts w:ascii="Franklin Gothic Book" w:hAnsi="Franklin Gothic Book"/>
-          <w:sz w:val="24"/>
-          <w:szCs w:val="24"/>
-        </w:rPr>
-        <w:t xml:space="preserve"> created with class.</w:t>
+        <w:t>Before React V16, function components were used only for props and can’t be used for states, at that time developers had to use classes to use the state, because React.Component was providing a state property for every components created with class.</w:t>
       </w:r>
     </w:p>
     <w:p>
@@ -9669,25 +7542,7 @@
           <w:szCs w:val="24"/>
         </w:rPr>
         <w:br/>
-        <w:t xml:space="preserve">       </w:t>
-      </w:r>
-      <w:proofErr w:type="spellStart"/>
-      <w:r>
-        <w:rPr>
-          <w:rFonts w:ascii="Franklin Gothic Book" w:hAnsi="Franklin Gothic Book"/>
-          <w:sz w:val="24"/>
-          <w:szCs w:val="24"/>
-        </w:rPr>
-        <w:t>this.state</w:t>
-      </w:r>
-      <w:proofErr w:type="spellEnd"/>
-      <w:r>
-        <w:rPr>
-          <w:rFonts w:ascii="Franklin Gothic Book" w:hAnsi="Franklin Gothic Book"/>
-          <w:sz w:val="24"/>
-          <w:szCs w:val="24"/>
-        </w:rPr>
-        <w:t xml:space="preserve"> = initialValue;</w:t>
+        <w:t xml:space="preserve">       this.state = initialValue;</w:t>
       </w:r>
       <w:r>
         <w:rPr>
@@ -9713,25 +7568,7 @@
           <w:szCs w:val="24"/>
         </w:rPr>
         <w:br/>
-        <w:t xml:space="preserve">   // to update the state you need to use a </w:t>
-      </w:r>
-      <w:proofErr w:type="spellStart"/>
-      <w:r>
-        <w:rPr>
-          <w:rFonts w:ascii="Franklin Gothic Book" w:hAnsi="Franklin Gothic Book"/>
-          <w:sz w:val="24"/>
-          <w:szCs w:val="24"/>
-        </w:rPr>
-        <w:t>setState</w:t>
-      </w:r>
-      <w:proofErr w:type="spellEnd"/>
-      <w:r>
-        <w:rPr>
-          <w:rFonts w:ascii="Franklin Gothic Book" w:hAnsi="Franklin Gothic Book"/>
-          <w:sz w:val="24"/>
-          <w:szCs w:val="24"/>
-        </w:rPr>
-        <w:t>() function</w:t>
+        <w:t xml:space="preserve">   // to update the state you need to use a setState() function</w:t>
       </w:r>
       <w:r>
         <w:rPr>
@@ -9749,43 +7586,7 @@
           <w:szCs w:val="24"/>
         </w:rPr>
         <w:br/>
-        <w:t xml:space="preserve">         </w:t>
-      </w:r>
-      <w:proofErr w:type="spellStart"/>
-      <w:r>
-        <w:rPr>
-          <w:rFonts w:ascii="Franklin Gothic Book" w:hAnsi="Franklin Gothic Book"/>
-          <w:sz w:val="24"/>
-          <w:szCs w:val="24"/>
-        </w:rPr>
-        <w:t>this.setState</w:t>
-      </w:r>
-      <w:proofErr w:type="spellEnd"/>
-      <w:r>
-        <w:rPr>
-          <w:rFonts w:ascii="Franklin Gothic Book" w:hAnsi="Franklin Gothic Book"/>
-          <w:sz w:val="24"/>
-          <w:szCs w:val="24"/>
-        </w:rPr>
-        <w:t xml:space="preserve">( </w:t>
-      </w:r>
-      <w:proofErr w:type="spellStart"/>
-      <w:r>
-        <w:rPr>
-          <w:rFonts w:ascii="Franklin Gothic Book" w:hAnsi="Franklin Gothic Book"/>
-          <w:sz w:val="24"/>
-          <w:szCs w:val="24"/>
-        </w:rPr>
-        <w:t>newValue</w:t>
-      </w:r>
-      <w:proofErr w:type="spellEnd"/>
-      <w:r>
-        <w:rPr>
-          <w:rFonts w:ascii="Franklin Gothic Book" w:hAnsi="Franklin Gothic Book"/>
-          <w:sz w:val="24"/>
-          <w:szCs w:val="24"/>
-        </w:rPr>
-        <w:t xml:space="preserve"> );</w:t>
+        <w:t xml:space="preserve">         this.setState( newValue );</w:t>
       </w:r>
       <w:r>
         <w:rPr>
@@ -9829,25 +7630,7 @@
           <w:sz w:val="24"/>
           <w:szCs w:val="24"/>
         </w:rPr>
-        <w:t xml:space="preserve">import </w:t>
-      </w:r>
-      <w:proofErr w:type="gramStart"/>
-      <w:r>
-        <w:rPr>
-          <w:rFonts w:ascii="Franklin Gothic Book" w:hAnsi="Franklin Gothic Book"/>
-          <w:sz w:val="24"/>
-          <w:szCs w:val="24"/>
-        </w:rPr>
-        <w:t>{ useState</w:t>
-      </w:r>
-      <w:proofErr w:type="gramEnd"/>
-      <w:r>
-        <w:rPr>
-          <w:rFonts w:ascii="Franklin Gothic Book" w:hAnsi="Franklin Gothic Book"/>
-          <w:sz w:val="24"/>
-          <w:szCs w:val="24"/>
-        </w:rPr>
-        <w:t xml:space="preserve"> } from ‘react’;</w:t>
+        <w:t>import { useState } from ‘react’;</w:t>
       </w:r>
       <w:r>
         <w:rPr>
@@ -9891,25 +7674,7 @@
           <w:szCs w:val="24"/>
         </w:rPr>
         <w:br/>
-        <w:t xml:space="preserve">       setName(</w:t>
-      </w:r>
-      <w:proofErr w:type="spellStart"/>
-      <w:r>
-        <w:rPr>
-          <w:rFonts w:ascii="Franklin Gothic Book" w:hAnsi="Franklin Gothic Book"/>
-          <w:sz w:val="24"/>
-          <w:szCs w:val="24"/>
-        </w:rPr>
-        <w:t>newValue</w:t>
-      </w:r>
-      <w:proofErr w:type="spellEnd"/>
-      <w:r>
-        <w:rPr>
-          <w:rFonts w:ascii="Franklin Gothic Book" w:hAnsi="Franklin Gothic Book"/>
-          <w:sz w:val="24"/>
-          <w:szCs w:val="24"/>
-        </w:rPr>
-        <w:t>);</w:t>
+        <w:t xml:space="preserve">       setName(newValue);</w:t>
       </w:r>
       <w:r>
         <w:rPr>
@@ -9970,18 +7735,8 @@
           <w:sz w:val="24"/>
           <w:szCs w:val="24"/>
         </w:rPr>
-        <w:t xml:space="preserve">In Class you can’t give your own state names or set methods to modify you need to work around state &amp; </w:t>
-      </w:r>
-      <w:proofErr w:type="spellStart"/>
-      <w:r>
-        <w:rPr>
-          <w:rFonts w:ascii="Franklin Gothic Book" w:hAnsi="Franklin Gothic Book"/>
-          <w:sz w:val="24"/>
-          <w:szCs w:val="24"/>
-        </w:rPr>
-        <w:t>setState</w:t>
-      </w:r>
-      <w:proofErr w:type="spellEnd"/>
+        <w:t>In Class you can’t give your own state names or set methods to modify you need to work around state &amp; setState</w:t>
+      </w:r>
     </w:p>
     <w:p>
       <w:pPr>
@@ -10024,108 +7779,41 @@
           <w:szCs w:val="24"/>
         </w:rPr>
         <w:br/>
-      </w:r>
-      <w:proofErr w:type="gramStart"/>
-      <w:r>
-        <w:rPr>
-          <w:rFonts w:ascii="Franklin Gothic Book" w:hAnsi="Franklin Gothic Book"/>
-          <w:sz w:val="24"/>
-          <w:szCs w:val="24"/>
-        </w:rPr>
-        <w:t>this.</w:t>
-      </w:r>
-      <w:proofErr w:type="spellStart"/>
-      <w:r>
-        <w:rPr>
-          <w:rFonts w:ascii="Franklin Gothic Book" w:hAnsi="Franklin Gothic Book"/>
-          <w:sz w:val="24"/>
-          <w:szCs w:val="24"/>
-        </w:rPr>
-        <w:t>state</w:t>
-      </w:r>
-      <w:proofErr w:type="spellEnd"/>
-      <w:proofErr w:type="gramEnd"/>
-      <w:r>
-        <w:rPr>
-          <w:rFonts w:ascii="Franklin Gothic Book" w:hAnsi="Franklin Gothic Book"/>
-          <w:sz w:val="24"/>
-          <w:szCs w:val="24"/>
-        </w:rPr>
-        <w:t xml:space="preserve"> = {name : “Alex”, age : 30}</w:t>
-      </w:r>
-    </w:p>
-    <w:p>
-      <w:pPr>
-        <w:rPr>
-          <w:rFonts w:ascii="Franklin Gothic Book" w:hAnsi="Franklin Gothic Book"/>
-          <w:sz w:val="24"/>
-          <w:szCs w:val="24"/>
-        </w:rPr>
-      </w:pPr>
-      <w:r>
-        <w:rPr>
-          <w:rFonts w:ascii="Franklin Gothic Book" w:hAnsi="Franklin Gothic Book"/>
-          <w:sz w:val="24"/>
-          <w:szCs w:val="24"/>
-        </w:rPr>
-        <w:t xml:space="preserve">To modify the state you must use </w:t>
-      </w:r>
-      <w:proofErr w:type="spellStart"/>
-      <w:proofErr w:type="gramStart"/>
-      <w:r>
-        <w:rPr>
-          <w:rFonts w:ascii="Franklin Gothic Book" w:hAnsi="Franklin Gothic Book"/>
-          <w:sz w:val="24"/>
-          <w:szCs w:val="24"/>
-        </w:rPr>
-        <w:t>setState</w:t>
-      </w:r>
-      <w:proofErr w:type="spellEnd"/>
-      <w:r>
-        <w:rPr>
-          <w:rFonts w:ascii="Franklin Gothic Book" w:hAnsi="Franklin Gothic Book"/>
-          <w:sz w:val="24"/>
-          <w:szCs w:val="24"/>
-        </w:rPr>
-        <w:t>(</w:t>
-      </w:r>
-      <w:proofErr w:type="gramEnd"/>
-      <w:r>
-        <w:rPr>
-          <w:rFonts w:ascii="Franklin Gothic Book" w:hAnsi="Franklin Gothic Book"/>
-          <w:sz w:val="24"/>
-          <w:szCs w:val="24"/>
-        </w:rPr>
-        <w:t>{ });</w:t>
-      </w:r>
-    </w:p>
-    <w:p>
-      <w:pPr>
-        <w:rPr>
-          <w:rFonts w:ascii="Franklin Gothic Book" w:hAnsi="Franklin Gothic Book"/>
-          <w:sz w:val="24"/>
-          <w:szCs w:val="24"/>
-        </w:rPr>
-      </w:pPr>
-      <w:proofErr w:type="spellStart"/>
-      <w:proofErr w:type="gramStart"/>
-      <w:r>
-        <w:rPr>
-          <w:rFonts w:ascii="Franklin Gothic Book" w:hAnsi="Franklin Gothic Book"/>
-          <w:sz w:val="24"/>
-          <w:szCs w:val="24"/>
-        </w:rPr>
-        <w:t>this.setState</w:t>
-      </w:r>
-      <w:proofErr w:type="spellEnd"/>
-      <w:proofErr w:type="gramEnd"/>
-      <w:r>
-        <w:rPr>
-          <w:rFonts w:ascii="Franklin Gothic Book" w:hAnsi="Franklin Gothic Book"/>
-          <w:sz w:val="24"/>
-          <w:szCs w:val="24"/>
-        </w:rPr>
-        <w:t>( { name : “Raj”, age : 31 } );</w:t>
+        <w:t>this.state = {name : “Alex”, age : 30}</w:t>
+      </w:r>
+    </w:p>
+    <w:p>
+      <w:pPr>
+        <w:rPr>
+          <w:rFonts w:ascii="Franklin Gothic Book" w:hAnsi="Franklin Gothic Book"/>
+          <w:sz w:val="24"/>
+          <w:szCs w:val="24"/>
+        </w:rPr>
+      </w:pPr>
+      <w:r>
+        <w:rPr>
+          <w:rFonts w:ascii="Franklin Gothic Book" w:hAnsi="Franklin Gothic Book"/>
+          <w:sz w:val="24"/>
+          <w:szCs w:val="24"/>
+        </w:rPr>
+        <w:t>To modify the state you must use setState({ });</w:t>
+      </w:r>
+    </w:p>
+    <w:p>
+      <w:pPr>
+        <w:rPr>
+          <w:rFonts w:ascii="Franklin Gothic Book" w:hAnsi="Franklin Gothic Book"/>
+          <w:sz w:val="24"/>
+          <w:szCs w:val="24"/>
+        </w:rPr>
+      </w:pPr>
+      <w:r>
+        <w:rPr>
+          <w:rFonts w:ascii="Franklin Gothic Book" w:hAnsi="Franklin Gothic Book"/>
+          <w:sz w:val="24"/>
+          <w:szCs w:val="24"/>
+        </w:rPr>
+        <w:t>this.setState( { name : “Raj”, age : 31 } );</w:t>
       </w:r>
     </w:p>
     <w:p>
@@ -10159,25 +7847,7 @@
           <w:sz w:val="24"/>
           <w:szCs w:val="24"/>
         </w:rPr>
-        <w:t xml:space="preserve">let [age, setAge] = </w:t>
-      </w:r>
-      <w:proofErr w:type="gramStart"/>
-      <w:r>
-        <w:rPr>
-          <w:rFonts w:ascii="Franklin Gothic Book" w:hAnsi="Franklin Gothic Book"/>
-          <w:sz w:val="24"/>
-          <w:szCs w:val="24"/>
-        </w:rPr>
-        <w:t>useState(</w:t>
-      </w:r>
-      <w:proofErr w:type="gramEnd"/>
-      <w:r>
-        <w:rPr>
-          <w:rFonts w:ascii="Franklin Gothic Book" w:hAnsi="Franklin Gothic Book"/>
-          <w:sz w:val="24"/>
-          <w:szCs w:val="24"/>
-        </w:rPr>
-        <w:t>30); // initialize value is 30</w:t>
+        <w:t>let [age, setAge] = useState(30); // initialize value is 30</w:t>
       </w:r>
       <w:r>
         <w:rPr>
@@ -10307,25 +7977,7 @@
           <w:sz w:val="24"/>
           <w:szCs w:val="24"/>
         </w:rPr>
-        <w:t xml:space="preserve"> </w:t>
-      </w:r>
-      <w:proofErr w:type="gramStart"/>
-      <w:r>
-        <w:rPr>
-          <w:rFonts w:ascii="Franklin Gothic Book" w:hAnsi="Franklin Gothic Book"/>
-          <w:sz w:val="24"/>
-          <w:szCs w:val="24"/>
-        </w:rPr>
-        <w:t>is</w:t>
-      </w:r>
-      <w:proofErr w:type="gramEnd"/>
-      <w:r>
-        <w:rPr>
-          <w:rFonts w:ascii="Franklin Gothic Book" w:hAnsi="Franklin Gothic Book"/>
-          <w:sz w:val="24"/>
-          <w:szCs w:val="24"/>
-        </w:rPr>
-        <w:t xml:space="preserve"> a data binding between the components i.e., from parent to child</w:t>
+        <w:t xml:space="preserve"> is a data binding between the components i.e., from parent to child</w:t>
       </w:r>
     </w:p>
     <w:p>
@@ -10377,25 +8029,7 @@
           <w:sz w:val="24"/>
           <w:szCs w:val="24"/>
         </w:rPr>
-        <w:t>&lt;button onclick = “update()”&gt;</w:t>
-      </w:r>
-      <w:proofErr w:type="spellStart"/>
-      <w:r>
-        <w:rPr>
-          <w:rFonts w:ascii="Franklin Gothic Book" w:hAnsi="Franklin Gothic Book"/>
-          <w:sz w:val="24"/>
-          <w:szCs w:val="24"/>
-        </w:rPr>
-        <w:t>MyButton</w:t>
-      </w:r>
-      <w:proofErr w:type="spellEnd"/>
-      <w:r>
-        <w:rPr>
-          <w:rFonts w:ascii="Franklin Gothic Book" w:hAnsi="Franklin Gothic Book"/>
-          <w:sz w:val="24"/>
-          <w:szCs w:val="24"/>
-        </w:rPr>
-        <w:t>&lt;/button&gt;</w:t>
+        <w:t>&lt;button onclick = “update()”&gt;MyButton&lt;/button&gt;</w:t>
       </w:r>
       <w:r>
         <w:rPr>
@@ -10404,25 +8038,7 @@
           <w:szCs w:val="24"/>
         </w:rPr>
         <w:br/>
-        <w:t xml:space="preserve">function </w:t>
-      </w:r>
-      <w:proofErr w:type="gramStart"/>
-      <w:r>
-        <w:rPr>
-          <w:rFonts w:ascii="Franklin Gothic Book" w:hAnsi="Franklin Gothic Book"/>
-          <w:sz w:val="24"/>
-          <w:szCs w:val="24"/>
-        </w:rPr>
-        <w:t>update(</w:t>
-      </w:r>
-      <w:proofErr w:type="gramEnd"/>
-      <w:r>
-        <w:rPr>
-          <w:rFonts w:ascii="Franklin Gothic Book" w:hAnsi="Franklin Gothic Book"/>
-          <w:sz w:val="24"/>
-          <w:szCs w:val="24"/>
-        </w:rPr>
-        <w:t xml:space="preserve">) { </w:t>
+        <w:t xml:space="preserve">function update() { </w:t>
       </w:r>
       <w:r>
         <w:rPr>
@@ -10431,25 +8047,7 @@
           <w:szCs w:val="24"/>
         </w:rPr>
         <w:br/>
-        <w:t xml:space="preserve">   read </w:t>
-      </w:r>
-      <w:proofErr w:type="spellStart"/>
-      <w:r>
-        <w:rPr>
-          <w:rFonts w:ascii="Franklin Gothic Book" w:hAnsi="Franklin Gothic Book"/>
-          <w:sz w:val="24"/>
-          <w:szCs w:val="24"/>
-        </w:rPr>
-        <w:t>inputValue</w:t>
-      </w:r>
-      <w:proofErr w:type="spellEnd"/>
-      <w:r>
-        <w:rPr>
-          <w:rFonts w:ascii="Franklin Gothic Book" w:hAnsi="Franklin Gothic Book"/>
-          <w:sz w:val="24"/>
-          <w:szCs w:val="24"/>
-        </w:rPr>
-        <w:t xml:space="preserve"> using some code</w:t>
+        <w:t xml:space="preserve">   read inputValue using some code</w:t>
       </w:r>
       <w:r>
         <w:rPr>
@@ -10492,52 +8090,24 @@
           <w:sz w:val="24"/>
           <w:szCs w:val="24"/>
         </w:rPr>
-        <w:t xml:space="preserve">: You always start the event names in lower case followed by camel case for each new </w:t>
-      </w:r>
-      <w:proofErr w:type="gramStart"/>
-      <w:r>
-        <w:rPr>
-          <w:rFonts w:ascii="Franklin Gothic Book" w:hAnsi="Franklin Gothic Book"/>
-          <w:sz w:val="24"/>
-          <w:szCs w:val="24"/>
-        </w:rPr>
-        <w:t>words</w:t>
-      </w:r>
-      <w:proofErr w:type="gramEnd"/>
-    </w:p>
-    <w:p>
-      <w:pPr>
-        <w:rPr>
-          <w:rFonts w:ascii="Franklin Gothic Book" w:hAnsi="Franklin Gothic Book"/>
-          <w:sz w:val="24"/>
-          <w:szCs w:val="24"/>
-        </w:rPr>
-      </w:pPr>
-      <w:r>
-        <w:rPr>
-          <w:rFonts w:ascii="Franklin Gothic Book" w:hAnsi="Franklin Gothic Book"/>
-          <w:sz w:val="24"/>
-          <w:szCs w:val="24"/>
-        </w:rPr>
-        <w:t>&lt;button onClick = {update}&gt;</w:t>
-      </w:r>
-      <w:proofErr w:type="spellStart"/>
-      <w:r>
-        <w:rPr>
-          <w:rFonts w:ascii="Franklin Gothic Book" w:hAnsi="Franklin Gothic Book"/>
-          <w:sz w:val="24"/>
-          <w:szCs w:val="24"/>
-        </w:rPr>
-        <w:t>MyButton</w:t>
-      </w:r>
-      <w:proofErr w:type="spellEnd"/>
-      <w:r>
-        <w:rPr>
-          <w:rFonts w:ascii="Franklin Gothic Book" w:hAnsi="Franklin Gothic Book"/>
-          <w:sz w:val="24"/>
-          <w:szCs w:val="24"/>
-        </w:rPr>
-        <w:t>&lt;/button&gt;</w:t>
+        <w:t>: You always start the event names in lower case followed by camel case for each new words</w:t>
+      </w:r>
+    </w:p>
+    <w:p>
+      <w:pPr>
+        <w:rPr>
+          <w:rFonts w:ascii="Franklin Gothic Book" w:hAnsi="Franklin Gothic Book"/>
+          <w:sz w:val="24"/>
+          <w:szCs w:val="24"/>
+        </w:rPr>
+      </w:pPr>
+      <w:r>
+        <w:rPr>
+          <w:rFonts w:ascii="Franklin Gothic Book" w:hAnsi="Franklin Gothic Book"/>
+          <w:sz w:val="24"/>
+          <w:szCs w:val="24"/>
+        </w:rPr>
+        <w:t>&lt;button onClick = {update}&gt;MyButton&lt;/button&gt;</w:t>
       </w:r>
     </w:p>
     <w:p>
@@ -10607,65 +8177,30 @@
           <w:sz w:val="24"/>
           <w:szCs w:val="24"/>
         </w:rPr>
-        <w:t xml:space="preserve">&lt;button onClick = </w:t>
-      </w:r>
-      <w:proofErr w:type="gramStart"/>
-      <w:r>
-        <w:rPr>
-          <w:rFonts w:ascii="Franklin Gothic Book" w:hAnsi="Franklin Gothic Book"/>
-          <w:sz w:val="24"/>
-          <w:szCs w:val="24"/>
-        </w:rPr>
-        <w:t>{ (</w:t>
-      </w:r>
-      <w:proofErr w:type="gramEnd"/>
-      <w:r>
-        <w:rPr>
-          <w:rFonts w:ascii="Franklin Gothic Book" w:hAnsi="Franklin Gothic Book"/>
-          <w:sz w:val="24"/>
-          <w:szCs w:val="24"/>
-        </w:rPr>
-        <w:t>) =&gt; { read value and assign value to the state }  } &gt;</w:t>
-      </w:r>
-      <w:proofErr w:type="spellStart"/>
-      <w:r>
-        <w:rPr>
-          <w:rFonts w:ascii="Franklin Gothic Book" w:hAnsi="Franklin Gothic Book"/>
-          <w:sz w:val="24"/>
-          <w:szCs w:val="24"/>
-        </w:rPr>
-        <w:t>MyButton</w:t>
-      </w:r>
-      <w:proofErr w:type="spellEnd"/>
-      <w:r>
-        <w:rPr>
-          <w:rFonts w:ascii="Franklin Gothic Book" w:hAnsi="Franklin Gothic Book"/>
-          <w:sz w:val="24"/>
-          <w:szCs w:val="24"/>
-        </w:rPr>
-        <w:t>&lt;/button&gt;</w:t>
-      </w:r>
-    </w:p>
-    <w:p>
-      <w:pPr>
-        <w:rPr>
-          <w:rFonts w:ascii="Franklin Gothic Book" w:hAnsi="Franklin Gothic Book"/>
-          <w:sz w:val="24"/>
-          <w:szCs w:val="24"/>
-        </w:rPr>
-      </w:pPr>
-    </w:p>
-    <w:p>
-      <w:pPr>
-        <w:rPr>
-          <w:rFonts w:ascii="Franklin Gothic Book" w:hAnsi="Franklin Gothic Book"/>
-          <w:sz w:val="24"/>
-          <w:szCs w:val="24"/>
-        </w:rPr>
-      </w:pPr>
-      <w:r>
-        <w:rPr>
-          <w:rFonts w:ascii="Franklin Gothic Book" w:hAnsi="Franklin Gothic Book"/>
+        <w:t>&lt;button onClick = { () =&gt; { read value and assign value to the state }  } &gt;MyButton&lt;/button&gt;</w:t>
+      </w:r>
+    </w:p>
+    <w:p>
+      <w:pPr>
+        <w:rPr>
+          <w:rFonts w:ascii="Franklin Gothic Book" w:hAnsi="Franklin Gothic Book"/>
+          <w:sz w:val="24"/>
+          <w:szCs w:val="24"/>
+        </w:rPr>
+      </w:pPr>
+    </w:p>
+    <w:p>
+      <w:pPr>
+        <w:rPr>
+          <w:rFonts w:ascii="Franklin Gothic Book" w:hAnsi="Franklin Gothic Book"/>
+          <w:sz w:val="24"/>
+          <w:szCs w:val="24"/>
+        </w:rPr>
+      </w:pPr>
+      <w:r>
+        <w:rPr>
+          <w:rFonts w:ascii="Franklin Gothic Book" w:hAnsi="Franklin Gothic Book"/>
+          <w:noProof/>
           <w:sz w:val="24"/>
           <w:szCs w:val="24"/>
         </w:rPr>
@@ -10723,6 +8258,177 @@
           <w:szCs w:val="24"/>
         </w:rPr>
       </w:pPr>
+      <w:r>
+        <w:rPr>
+          <w:rFonts w:ascii="Franklin Gothic Book" w:hAnsi="Franklin Gothic Book"/>
+          <w:sz w:val="24"/>
+          <w:szCs w:val="24"/>
+          <w:highlight w:val="yellow"/>
+        </w:rPr>
+        <w:t>Activity</w:t>
+      </w:r>
+    </w:p>
+    <w:p>
+      <w:pPr>
+        <w:rPr>
+          <w:rFonts w:ascii="Franklin Gothic Book" w:hAnsi="Franklin Gothic Book"/>
+          <w:sz w:val="24"/>
+          <w:szCs w:val="24"/>
+        </w:rPr>
+      </w:pPr>
+      <w:r>
+        <w:rPr>
+          <w:rFonts w:ascii="Franklin Gothic Book" w:hAnsi="Franklin Gothic Book"/>
+          <w:sz w:val="24"/>
+          <w:szCs w:val="24"/>
+        </w:rPr>
+        <w:t>Create a form with below inputs and a submit button</w:t>
+      </w:r>
+    </w:p>
+    <w:p>
+      <w:pPr>
+        <w:pStyle w:val="ListParagraph"/>
+        <w:numPr>
+          <w:ilvl w:val="0"/>
+          <w:numId w:val="18"/>
+        </w:numPr>
+        <w:rPr>
+          <w:rFonts w:ascii="Franklin Gothic Book" w:hAnsi="Franklin Gothic Book"/>
+          <w:sz w:val="24"/>
+          <w:szCs w:val="24"/>
+        </w:rPr>
+      </w:pPr>
+      <w:r>
+        <w:rPr>
+          <w:rFonts w:ascii="Franklin Gothic Book" w:hAnsi="Franklin Gothic Book"/>
+          <w:sz w:val="24"/>
+          <w:szCs w:val="24"/>
+        </w:rPr>
+        <w:t>name</w:t>
+      </w:r>
+    </w:p>
+    <w:p>
+      <w:pPr>
+        <w:pStyle w:val="ListParagraph"/>
+        <w:numPr>
+          <w:ilvl w:val="0"/>
+          <w:numId w:val="18"/>
+        </w:numPr>
+        <w:rPr>
+          <w:rFonts w:ascii="Franklin Gothic Book" w:hAnsi="Franklin Gothic Book"/>
+          <w:sz w:val="24"/>
+          <w:szCs w:val="24"/>
+        </w:rPr>
+      </w:pPr>
+      <w:r>
+        <w:rPr>
+          <w:rFonts w:ascii="Franklin Gothic Book" w:hAnsi="Franklin Gothic Book"/>
+          <w:sz w:val="24"/>
+          <w:szCs w:val="24"/>
+        </w:rPr>
+        <w:t>password</w:t>
+      </w:r>
+    </w:p>
+    <w:p>
+      <w:pPr>
+        <w:pStyle w:val="ListParagraph"/>
+        <w:numPr>
+          <w:ilvl w:val="0"/>
+          <w:numId w:val="18"/>
+        </w:numPr>
+        <w:rPr>
+          <w:rFonts w:ascii="Franklin Gothic Book" w:hAnsi="Franklin Gothic Book"/>
+          <w:sz w:val="24"/>
+          <w:szCs w:val="24"/>
+        </w:rPr>
+      </w:pPr>
+      <w:r>
+        <w:rPr>
+          <w:rFonts w:ascii="Franklin Gothic Book" w:hAnsi="Franklin Gothic Book"/>
+          <w:sz w:val="24"/>
+          <w:szCs w:val="24"/>
+        </w:rPr>
+        <w:t>dob</w:t>
+      </w:r>
+    </w:p>
+    <w:p>
+      <w:pPr>
+        <w:pStyle w:val="ListParagraph"/>
+        <w:numPr>
+          <w:ilvl w:val="0"/>
+          <w:numId w:val="18"/>
+        </w:numPr>
+        <w:rPr>
+          <w:rFonts w:ascii="Franklin Gothic Book" w:hAnsi="Franklin Gothic Book"/>
+          <w:sz w:val="24"/>
+          <w:szCs w:val="24"/>
+        </w:rPr>
+      </w:pPr>
+      <w:r>
+        <w:rPr>
+          <w:rFonts w:ascii="Franklin Gothic Book" w:hAnsi="Franklin Gothic Book"/>
+          <w:sz w:val="24"/>
+          <w:szCs w:val="24"/>
+        </w:rPr>
+        <w:t>phone</w:t>
+      </w:r>
+    </w:p>
+    <w:p>
+      <w:pPr>
+        <w:pStyle w:val="ListParagraph"/>
+        <w:numPr>
+          <w:ilvl w:val="0"/>
+          <w:numId w:val="18"/>
+        </w:numPr>
+        <w:rPr>
+          <w:rFonts w:ascii="Franklin Gothic Book" w:hAnsi="Franklin Gothic Book"/>
+          <w:sz w:val="24"/>
+          <w:szCs w:val="24"/>
+        </w:rPr>
+      </w:pPr>
+      <w:r>
+        <w:rPr>
+          <w:rFonts w:ascii="Franklin Gothic Book" w:hAnsi="Franklin Gothic Book"/>
+          <w:sz w:val="24"/>
+          <w:szCs w:val="24"/>
+        </w:rPr>
+        <w:t>email</w:t>
+      </w:r>
+    </w:p>
+    <w:p>
+      <w:pPr>
+        <w:rPr>
+          <w:rFonts w:ascii="Franklin Gothic Book" w:hAnsi="Franklin Gothic Book"/>
+          <w:sz w:val="24"/>
+          <w:szCs w:val="24"/>
+        </w:rPr>
+      </w:pPr>
+      <w:r>
+        <w:rPr>
+          <w:rFonts w:ascii="Franklin Gothic Book" w:hAnsi="Franklin Gothic Book"/>
+          <w:sz w:val="24"/>
+          <w:szCs w:val="24"/>
+        </w:rPr>
+        <w:t>Store these inputs in the state and when you click on the submit button then display the state in the web page</w:t>
+      </w:r>
+    </w:p>
+    <w:p>
+      <w:pPr>
+        <w:rPr>
+          <w:rFonts w:ascii="Franklin Gothic Book" w:hAnsi="Franklin Gothic Book"/>
+          <w:sz w:val="24"/>
+          <w:szCs w:val="24"/>
+        </w:rPr>
+      </w:pPr>
+    </w:p>
+    <w:p>
+      <w:pPr>
+        <w:rPr>
+          <w:rFonts w:ascii="Franklin Gothic Book" w:hAnsi="Franklin Gothic Book"/>
+          <w:sz w:val="24"/>
+          <w:szCs w:val="24"/>
+        </w:rPr>
+      </w:pPr>
     </w:p>
     <w:p>
       <w:pPr>
@@ -11935,6 +9641,95 @@
     </w:lvl>
   </w:abstractNum>
   <w:abstractNum w:abstractNumId="13" w15:restartNumberingAfterBreak="0">
+    <w:nsid w:val="41CB5D21"/>
+    <w:multiLevelType w:val="hybridMultilevel"/>
+    <w:tmpl w:val="EAB0EBF6"/>
+    <w:lvl w:ilvl="0" w:tplc="0409000F">
+      <w:start w:val="1"/>
+      <w:numFmt w:val="decimal"/>
+      <w:lvlText w:val="%1."/>
+      <w:lvlJc w:val="left"/>
+      <w:pPr>
+        <w:ind w:left="720" w:hanging="360"/>
+      </w:pPr>
+      <w:rPr>
+        <w:rFonts w:hint="default"/>
+      </w:rPr>
+    </w:lvl>
+    <w:lvl w:ilvl="1" w:tplc="04090019" w:tentative="1">
+      <w:start w:val="1"/>
+      <w:numFmt w:val="lowerLetter"/>
+      <w:lvlText w:val="%2."/>
+      <w:lvlJc w:val="left"/>
+      <w:pPr>
+        <w:ind w:left="1440" w:hanging="360"/>
+      </w:pPr>
+    </w:lvl>
+    <w:lvl w:ilvl="2" w:tplc="0409001B" w:tentative="1">
+      <w:start w:val="1"/>
+      <w:numFmt w:val="lowerRoman"/>
+      <w:lvlText w:val="%3."/>
+      <w:lvlJc w:val="right"/>
+      <w:pPr>
+        <w:ind w:left="2160" w:hanging="180"/>
+      </w:pPr>
+    </w:lvl>
+    <w:lvl w:ilvl="3" w:tplc="0409000F" w:tentative="1">
+      <w:start w:val="1"/>
+      <w:numFmt w:val="decimal"/>
+      <w:lvlText w:val="%4."/>
+      <w:lvlJc w:val="left"/>
+      <w:pPr>
+        <w:ind w:left="2880" w:hanging="360"/>
+      </w:pPr>
+    </w:lvl>
+    <w:lvl w:ilvl="4" w:tplc="04090019" w:tentative="1">
+      <w:start w:val="1"/>
+      <w:numFmt w:val="lowerLetter"/>
+      <w:lvlText w:val="%5."/>
+      <w:lvlJc w:val="left"/>
+      <w:pPr>
+        <w:ind w:left="3600" w:hanging="360"/>
+      </w:pPr>
+    </w:lvl>
+    <w:lvl w:ilvl="5" w:tplc="0409001B" w:tentative="1">
+      <w:start w:val="1"/>
+      <w:numFmt w:val="lowerRoman"/>
+      <w:lvlText w:val="%6."/>
+      <w:lvlJc w:val="right"/>
+      <w:pPr>
+        <w:ind w:left="4320" w:hanging="180"/>
+      </w:pPr>
+    </w:lvl>
+    <w:lvl w:ilvl="6" w:tplc="0409000F" w:tentative="1">
+      <w:start w:val="1"/>
+      <w:numFmt w:val="decimal"/>
+      <w:lvlText w:val="%7."/>
+      <w:lvlJc w:val="left"/>
+      <w:pPr>
+        <w:ind w:left="5040" w:hanging="360"/>
+      </w:pPr>
+    </w:lvl>
+    <w:lvl w:ilvl="7" w:tplc="04090019" w:tentative="1">
+      <w:start w:val="1"/>
+      <w:numFmt w:val="lowerLetter"/>
+      <w:lvlText w:val="%8."/>
+      <w:lvlJc w:val="left"/>
+      <w:pPr>
+        <w:ind w:left="5760" w:hanging="360"/>
+      </w:pPr>
+    </w:lvl>
+    <w:lvl w:ilvl="8" w:tplc="0409001B" w:tentative="1">
+      <w:start w:val="1"/>
+      <w:numFmt w:val="lowerRoman"/>
+      <w:lvlText w:val="%9."/>
+      <w:lvlJc w:val="right"/>
+      <w:pPr>
+        <w:ind w:left="6480" w:hanging="180"/>
+      </w:pPr>
+    </w:lvl>
+  </w:abstractNum>
+  <w:abstractNum w:abstractNumId="14" w15:restartNumberingAfterBreak="0">
     <w:nsid w:val="50940536"/>
     <w:multiLevelType w:val="hybridMultilevel"/>
     <w:tmpl w:val="DFEE4ED6"/>
@@ -12023,7 +9818,7 @@
       </w:pPr>
     </w:lvl>
   </w:abstractNum>
-  <w:abstractNum w:abstractNumId="14" w15:restartNumberingAfterBreak="0">
+  <w:abstractNum w:abstractNumId="15" w15:restartNumberingAfterBreak="0">
     <w:nsid w:val="541978AB"/>
     <w:multiLevelType w:val="hybridMultilevel"/>
     <w:tmpl w:val="23BE7DF6"/>
@@ -12112,7 +9907,7 @@
       </w:pPr>
     </w:lvl>
   </w:abstractNum>
-  <w:abstractNum w:abstractNumId="15" w15:restartNumberingAfterBreak="0">
+  <w:abstractNum w:abstractNumId="16" w15:restartNumberingAfterBreak="0">
     <w:nsid w:val="5A583A2F"/>
     <w:multiLevelType w:val="hybridMultilevel"/>
     <w:tmpl w:val="597095C2"/>
@@ -12201,7 +9996,7 @@
       </w:pPr>
     </w:lvl>
   </w:abstractNum>
-  <w:abstractNum w:abstractNumId="16" w15:restartNumberingAfterBreak="0">
+  <w:abstractNum w:abstractNumId="17" w15:restartNumberingAfterBreak="0">
     <w:nsid w:val="63DD5620"/>
     <w:multiLevelType w:val="hybridMultilevel"/>
     <w:tmpl w:val="5EEABEF2"/>
@@ -12297,7 +10092,7 @@
     <w:abstractNumId w:val="3"/>
   </w:num>
   <w:num w:numId="3" w16cid:durableId="2131823817">
-    <w:abstractNumId w:val="15"/>
+    <w:abstractNumId w:val="16"/>
   </w:num>
   <w:num w:numId="4" w16cid:durableId="1390229791">
     <w:abstractNumId w:val="8"/>
@@ -12312,19 +10107,19 @@
     <w:abstractNumId w:val="0"/>
   </w:num>
   <w:num w:numId="8" w16cid:durableId="307442231">
-    <w:abstractNumId w:val="16"/>
+    <w:abstractNumId w:val="17"/>
   </w:num>
   <w:num w:numId="9" w16cid:durableId="1223366585">
     <w:abstractNumId w:val="1"/>
   </w:num>
   <w:num w:numId="10" w16cid:durableId="1279679741">
-    <w:abstractNumId w:val="14"/>
+    <w:abstractNumId w:val="15"/>
   </w:num>
   <w:num w:numId="11" w16cid:durableId="2084066797">
     <w:abstractNumId w:val="12"/>
   </w:num>
   <w:num w:numId="12" w16cid:durableId="988905109">
-    <w:abstractNumId w:val="13"/>
+    <w:abstractNumId w:val="14"/>
   </w:num>
   <w:num w:numId="13" w16cid:durableId="512456624">
     <w:abstractNumId w:val="2"/>
@@ -12340,6 +10135,9 @@
   </w:num>
   <w:num w:numId="17" w16cid:durableId="1559851906">
     <w:abstractNumId w:val="10"/>
+  </w:num>
+  <w:num w:numId="18" w16cid:durableId="1275670120">
+    <w:abstractNumId w:val="13"/>
   </w:num>
 </w:numbering>
 </file>

</xml_diff>